<commit_message>
Finished the controller step of project module. Change project_list.js Add some new comments
</commit_message>
<xml_diff>
--- a/问题记录.docx
+++ b/问题记录.docx
@@ -15,10 +15,29 @@
         <w:rPr>
           <w:rFonts w:hint="eastAsia"/>
         </w:rPr>
-        <w:t>entity实体类自动生成serialversionid序列号（Settings）</w:t>
-      </w:r>
-    </w:p>
-    <w:p>
+        <w:t>entity实体类自动生成</w:t>
+      </w:r>
+      <w:proofErr w:type="spellStart"/>
+      <w:r>
+        <w:rPr>
+          <w:rFonts w:hint="eastAsia"/>
+        </w:rPr>
+        <w:t>serialversionid</w:t>
+      </w:r>
+      <w:proofErr w:type="spellEnd"/>
+      <w:r>
+        <w:rPr>
+          <w:rFonts w:hint="eastAsia"/>
+        </w:rPr>
+        <w:t>序列号（Settings）</w:t>
+      </w:r>
+    </w:p>
+    <w:p>
+      <w:pPr>
+        <w:rPr>
+          <w:rFonts w:hint="eastAsia"/>
+        </w:rPr>
+      </w:pPr>
       <w:r>
         <w:rPr>
           <w:noProof/>
@@ -60,7 +79,6 @@
         </w:drawing>
       </w:r>
     </w:p>
-    <w:p/>
     <w:p>
       <w:pPr>
         <w:pStyle w:val="a3"/>
@@ -162,6 +180,7 @@
         </w:numPr>
         <w:ind w:firstLineChars="0"/>
       </w:pPr>
+      <w:proofErr w:type="spellStart"/>
       <w:r>
         <w:t>M</w:t>
       </w:r>
@@ -174,6 +193,7 @@
       <w:r>
         <w:t>Batis</w:t>
       </w:r>
+      <w:proofErr w:type="spellEnd"/>
       <w:r>
         <w:rPr>
           <w:rFonts w:hint="eastAsia"/>
@@ -203,7 +223,35 @@
         <w:rPr>
           <w:rFonts w:hint="eastAsia"/>
         </w:rPr>
-        <w:t>Mapper文件的sql语句最好不要加“；”，因为数据库不只有mysql一种语法规范。</w:t>
+        <w:t>Mapper文件的</w:t>
+      </w:r>
+      <w:proofErr w:type="spellStart"/>
+      <w:r>
+        <w:rPr>
+          <w:rFonts w:hint="eastAsia"/>
+        </w:rPr>
+        <w:t>sql</w:t>
+      </w:r>
+      <w:proofErr w:type="spellEnd"/>
+      <w:r>
+        <w:rPr>
+          <w:rFonts w:hint="eastAsia"/>
+        </w:rPr>
+        <w:t>语句最好不要加“；”，因为数据库不只有</w:t>
+      </w:r>
+      <w:proofErr w:type="spellStart"/>
+      <w:r>
+        <w:rPr>
+          <w:rFonts w:hint="eastAsia"/>
+        </w:rPr>
+        <w:t>mysql</w:t>
+      </w:r>
+      <w:proofErr w:type="spellEnd"/>
+      <w:r>
+        <w:rPr>
+          <w:rFonts w:hint="eastAsia"/>
+        </w:rPr>
+        <w:t>一种语法规范。</w:t>
       </w:r>
     </w:p>
     <w:p>
@@ -219,11 +267,38 @@
         <w:rPr>
           <w:rFonts w:hint="eastAsia"/>
         </w:rPr>
-        <w:t>现在的mysql的driver名已经改了，变为：com</w:t>
-      </w:r>
-      <w:r>
-        <w:t>.mysql.cj.jdbc.Driver</w:t>
-      </w:r>
+        <w:t>现在的</w:t>
+      </w:r>
+      <w:proofErr w:type="spellStart"/>
+      <w:r>
+        <w:rPr>
+          <w:rFonts w:hint="eastAsia"/>
+        </w:rPr>
+        <w:t>mysql</w:t>
+      </w:r>
+      <w:proofErr w:type="spellEnd"/>
+      <w:r>
+        <w:rPr>
+          <w:rFonts w:hint="eastAsia"/>
+        </w:rPr>
+        <w:t>的driver名已经改了，变为：</w:t>
+      </w:r>
+      <w:proofErr w:type="spellStart"/>
+      <w:proofErr w:type="gramStart"/>
+      <w:r>
+        <w:rPr>
+          <w:rFonts w:hint="eastAsia"/>
+        </w:rPr>
+        <w:t>com</w:t>
+      </w:r>
+      <w:r>
+        <w:t>.mysql</w:t>
+      </w:r>
+      <w:proofErr w:type="gramEnd"/>
+      <w:r>
+        <w:t>.cj.jdbc.Driver</w:t>
+      </w:r>
+      <w:proofErr w:type="spellEnd"/>
     </w:p>
     <w:p>
       <w:pPr>
@@ -234,6 +309,7 @@
         </w:numPr>
         <w:ind w:firstLineChars="0"/>
       </w:pPr>
+      <w:proofErr w:type="spellStart"/>
       <w:r>
         <w:rPr>
           <w:rFonts w:hint="eastAsia"/>
@@ -243,6 +319,7 @@
       <w:r>
         <w:t>rl</w:t>
       </w:r>
+      <w:proofErr w:type="spellEnd"/>
       <w:r>
         <w:rPr>
           <w:rFonts w:hint="eastAsia"/>
@@ -256,8 +333,13 @@
         <w:ind w:left="360" w:firstLineChars="0" w:firstLine="0"/>
       </w:pPr>
       <w:r>
-        <w:t>url=jdbc:mysql:///ssm_travel?useUnicode=true&amp;characterEncoding=UTF-8&amp;allowMultiQueries=true&amp;useSSL=true&amp;serverTimezone=UTC</w:t>
-      </w:r>
+        <w:t>url=</w:t>
+      </w:r>
+      <w:proofErr w:type="gramStart"/>
+      <w:r>
+        <w:t>jdbc:mysql:///ssm_travel?useUnicode=true&amp;characterEncoding=UTF-8&amp;allowMultiQueries=true&amp;useSSL=true&amp;serverTimezone=UTC</w:t>
+      </w:r>
+      <w:proofErr w:type="gramEnd"/>
     </w:p>
     <w:p>
       <w:pPr>
@@ -306,11 +388,19 @@
         <w:rPr>
           <w:rFonts w:hint="eastAsia"/>
         </w:rPr>
-        <w:t>需要引用javax</w:t>
+        <w:t>需要引用</w:t>
+      </w:r>
+      <w:proofErr w:type="spellStart"/>
+      <w:r>
+        <w:rPr>
+          <w:rFonts w:hint="eastAsia"/>
+        </w:rPr>
+        <w:t>javax</w:t>
       </w:r>
       <w:r>
         <w:t>.Servlet</w:t>
       </w:r>
+      <w:proofErr w:type="spellEnd"/>
       <w:r>
         <w:rPr>
           <w:rFonts w:hint="eastAsia"/>
@@ -327,11 +417,47 @@
         </w:numPr>
         <w:ind w:firstLineChars="0"/>
       </w:pPr>
-      <w:r>
-        <w:rPr>
-          <w:rFonts w:hint="eastAsia"/>
-        </w:rPr>
-        <w:t>Mybatis（Dao）的接口不用写实现类，Spring内部会生成其实现类，因此dao层不用加注解（类似于@</w:t>
+      <w:proofErr w:type="spellStart"/>
+      <w:r>
+        <w:rPr>
+          <w:rFonts w:hint="eastAsia"/>
+        </w:rPr>
+        <w:t>Mybatis</w:t>
+      </w:r>
+      <w:proofErr w:type="spellEnd"/>
+      <w:r>
+        <w:rPr>
+          <w:rFonts w:hint="eastAsia"/>
+        </w:rPr>
+        <w:t>（Dao）的接口不用</w:t>
+      </w:r>
+      <w:proofErr w:type="gramStart"/>
+      <w:r>
+        <w:rPr>
+          <w:rFonts w:hint="eastAsia"/>
+        </w:rPr>
+        <w:t>写实现类</w:t>
+      </w:r>
+      <w:proofErr w:type="gramEnd"/>
+      <w:r>
+        <w:rPr>
+          <w:rFonts w:hint="eastAsia"/>
+        </w:rPr>
+        <w:t>，Spring内部会生成其实现类，因此</w:t>
+      </w:r>
+      <w:proofErr w:type="spellStart"/>
+      <w:r>
+        <w:rPr>
+          <w:rFonts w:hint="eastAsia"/>
+        </w:rPr>
+        <w:t>dao</w:t>
+      </w:r>
+      <w:proofErr w:type="spellEnd"/>
+      <w:r>
+        <w:rPr>
+          <w:rFonts w:hint="eastAsia"/>
+        </w:rPr>
+        <w:t>层不用加注解（类似于@</w:t>
       </w:r>
       <w:r>
         <w:t>Component</w:t>
@@ -399,7 +525,21 @@
         <w:rPr>
           <w:rFonts w:hint="eastAsia"/>
         </w:rPr>
-        <w:t>更新了js文件但是浏览器显示的还是旧的文件，因为缓存问题，解决方法：将</w:t>
+        <w:t>更新了</w:t>
+      </w:r>
+      <w:proofErr w:type="spellStart"/>
+      <w:r>
+        <w:rPr>
+          <w:rFonts w:hint="eastAsia"/>
+        </w:rPr>
+        <w:t>js</w:t>
+      </w:r>
+      <w:proofErr w:type="spellEnd"/>
+      <w:r>
+        <w:rPr>
+          <w:rFonts w:hint="eastAsia"/>
+        </w:rPr>
+        <w:t>文件但是浏览器显示的还是旧的文件，因为缓存问题，解决方法：将</w:t>
       </w:r>
       <w:r>
         <w:t>Disable cache</w:t>
@@ -408,24 +548,19 @@
         <w:rPr>
           <w:rFonts w:hint="eastAsia"/>
         </w:rPr>
-        <w:t>选项勾中。（如下</w:t>
-      </w:r>
-      <w:bookmarkStart w:id="0" w:name="_GoBack"/>
-      <w:bookmarkEnd w:id="0"/>
-      <w:r>
-        <w:rPr>
-          <w:rFonts w:hint="eastAsia"/>
-        </w:rPr>
-        <w:t>）</w:t>
+        <w:t>选项勾中。（如下）</w:t>
+      </w:r>
+      <w:r>
+        <w:rPr>
+          <w:rFonts w:hint="eastAsia"/>
+        </w:rPr>
+        <w:t>、</w:t>
       </w:r>
     </w:p>
     <w:p>
       <w:pPr>
         <w:pStyle w:val="a3"/>
         <w:ind w:left="360" w:firstLineChars="0" w:firstLine="0"/>
-        <w:rPr>
-          <w:rFonts w:hint="eastAsia"/>
-        </w:rPr>
       </w:pPr>
       <w:r>
         <w:rPr>
@@ -433,10 +568,10 @@
         </w:rPr>
         <w:lastRenderedPageBreak/>
         <w:drawing>
-          <wp:inline distT="0" distB="0" distL="0" distR="0" wp14:anchorId="1CAF21A1" wp14:editId="50BAADC0">
+          <wp:inline distT="0" distB="0" distL="0" distR="0" wp14:anchorId="38FB662F" wp14:editId="1F8BFD68">
             <wp:extent cx="5274310" cy="3594100"/>
             <wp:effectExtent l="0" t="0" r="2540" b="6350"/>
-            <wp:docPr id="2" name="图片 2"/>
+            <wp:docPr id="4" name="图片 4"/>
             <wp:cNvGraphicFramePr>
               <a:graphicFrameLocks xmlns:a="http://schemas.openxmlformats.org/drawingml/2006/main" noChangeAspect="1"/>
             </wp:cNvGraphicFramePr>
@@ -469,6 +604,636 @@
         </w:drawing>
       </w:r>
     </w:p>
+    <w:p>
+      <w:pPr>
+        <w:pStyle w:val="a3"/>
+        <w:numPr>
+          <w:ilvl w:val="0"/>
+          <w:numId w:val="1"/>
+        </w:numPr>
+        <w:ind w:firstLineChars="0"/>
+      </w:pPr>
+      <w:proofErr w:type="spellStart"/>
+      <w:r>
+        <w:rPr>
+          <w:rFonts w:hint="eastAsia"/>
+        </w:rPr>
+        <w:t>j</w:t>
+      </w:r>
+      <w:r>
+        <w:t>s</w:t>
+      </w:r>
+      <w:proofErr w:type="spellEnd"/>
+      <w:r>
+        <w:rPr>
+          <w:rFonts w:hint="eastAsia"/>
+        </w:rPr>
+        <w:t>路径文件的路径问题：</w:t>
+      </w:r>
+    </w:p>
+    <w:p>
+      <w:pPr>
+        <w:pStyle w:val="a3"/>
+        <w:ind w:left="360" w:firstLineChars="0" w:firstLine="0"/>
+        <w:rPr>
+          <w:rFonts w:hint="eastAsia"/>
+        </w:rPr>
+      </w:pPr>
+      <w:r>
+        <w:rPr>
+          <w:noProof/>
+        </w:rPr>
+        <w:drawing>
+          <wp:inline distT="0" distB="0" distL="0" distR="0" wp14:anchorId="70C6F6B8" wp14:editId="073571C5">
+            <wp:extent cx="5274310" cy="981075"/>
+            <wp:effectExtent l="0" t="0" r="2540" b="9525"/>
+            <wp:docPr id="3" name="图片 3"/>
+            <wp:cNvGraphicFramePr>
+              <a:graphicFrameLocks xmlns:a="http://schemas.openxmlformats.org/drawingml/2006/main" noChangeAspect="1"/>
+            </wp:cNvGraphicFramePr>
+            <a:graphic xmlns:a="http://schemas.openxmlformats.org/drawingml/2006/main">
+              <a:graphicData uri="http://schemas.openxmlformats.org/drawingml/2006/picture">
+                <pic:pic xmlns:pic="http://schemas.openxmlformats.org/drawingml/2006/picture">
+                  <pic:nvPicPr>
+                    <pic:cNvPr id="1" name=""/>
+                    <pic:cNvPicPr/>
+                  </pic:nvPicPr>
+                  <pic:blipFill>
+                    <a:blip r:embed="rId7"/>
+                    <a:stretch>
+                      <a:fillRect/>
+                    </a:stretch>
+                  </pic:blipFill>
+                  <pic:spPr>
+                    <a:xfrm>
+                      <a:off x="0" y="0"/>
+                      <a:ext cx="5274310" cy="981075"/>
+                    </a:xfrm>
+                    <a:prstGeom prst="rect">
+                      <a:avLst/>
+                    </a:prstGeom>
+                  </pic:spPr>
+                </pic:pic>
+              </a:graphicData>
+            </a:graphic>
+          </wp:inline>
+        </w:drawing>
+      </w:r>
+    </w:p>
+    <w:p>
+      <w:pPr>
+        <w:pStyle w:val="a3"/>
+        <w:numPr>
+          <w:ilvl w:val="0"/>
+          <w:numId w:val="1"/>
+        </w:numPr>
+        <w:ind w:firstLineChars="0"/>
+      </w:pPr>
+      <w:r>
+        <w:rPr>
+          <w:rFonts w:hint="eastAsia"/>
+        </w:rPr>
+        <w:t>H</w:t>
+      </w:r>
+      <w:r>
+        <w:t xml:space="preserve">TTP </w:t>
+      </w:r>
+      <w:r>
+        <w:rPr>
+          <w:rFonts w:hint="eastAsia"/>
+        </w:rPr>
+        <w:t>status</w:t>
+      </w:r>
+      <w:r>
+        <w:t xml:space="preserve"> 500 servlet…</w:t>
+      </w:r>
+    </w:p>
+    <w:p>
+      <w:pPr>
+        <w:pStyle w:val="a3"/>
+        <w:ind w:left="360" w:firstLineChars="0" w:firstLine="0"/>
+      </w:pPr>
+      <w:r>
+        <w:rPr>
+          <w:rFonts w:hint="eastAsia"/>
+        </w:rPr>
+        <w:t>解决方法：</w:t>
+      </w:r>
+    </w:p>
+    <w:p>
+      <w:pPr>
+        <w:pStyle w:val="a3"/>
+        <w:numPr>
+          <w:ilvl w:val="0"/>
+          <w:numId w:val="2"/>
+        </w:numPr>
+        <w:ind w:firstLineChars="0"/>
+      </w:pPr>
+      <w:r>
+        <w:rPr>
+          <w:rFonts w:hint="eastAsia"/>
+        </w:rPr>
+        <w:t>检测tomcat是否正常启动</w:t>
+      </w:r>
+    </w:p>
+    <w:p>
+      <w:pPr>
+        <w:pStyle w:val="a3"/>
+        <w:numPr>
+          <w:ilvl w:val="0"/>
+          <w:numId w:val="2"/>
+        </w:numPr>
+        <w:ind w:firstLineChars="0"/>
+      </w:pPr>
+      <w:r>
+        <w:rPr>
+          <w:rFonts w:hint="eastAsia"/>
+        </w:rPr>
+        <w:t>若启动正常，则清浏览器缓存，假如启动失败检测代码问题（例数据库，路径，</w:t>
+      </w:r>
+      <w:proofErr w:type="spellStart"/>
+      <w:r>
+        <w:rPr>
+          <w:rFonts w:hint="eastAsia"/>
+        </w:rPr>
+        <w:t>ClassNotFoundException</w:t>
+      </w:r>
+      <w:proofErr w:type="spellEnd"/>
+      <w:r>
+        <w:rPr>
+          <w:rFonts w:hint="eastAsia"/>
+        </w:rPr>
+        <w:t>）</w:t>
+      </w:r>
+    </w:p>
+    <w:p>
+      <w:pPr>
+        <w:pStyle w:val="a3"/>
+        <w:numPr>
+          <w:ilvl w:val="0"/>
+          <w:numId w:val="1"/>
+        </w:numPr>
+        <w:ind w:firstLineChars="0"/>
+      </w:pPr>
+      <w:proofErr w:type="spellStart"/>
+      <w:proofErr w:type="gramStart"/>
+      <w:r>
+        <w:rPr>
+          <w:rFonts w:hint="eastAsia"/>
+        </w:rPr>
+        <w:t>Binding</w:t>
+      </w:r>
+      <w:r>
+        <w:t>E</w:t>
+      </w:r>
+      <w:r>
+        <w:rPr>
+          <w:rFonts w:hint="eastAsia"/>
+        </w:rPr>
+        <w:t>xception:</w:t>
+      </w:r>
+      <w:r>
+        <w:t>Invalid</w:t>
+      </w:r>
+      <w:proofErr w:type="spellEnd"/>
+      <w:proofErr w:type="gramEnd"/>
+      <w:r>
+        <w:t xml:space="preserve"> bound statement</w:t>
+      </w:r>
+    </w:p>
+    <w:p>
+      <w:pPr>
+        <w:pStyle w:val="a3"/>
+        <w:ind w:left="360" w:firstLineChars="0" w:firstLine="0"/>
+      </w:pPr>
+      <w:r>
+        <w:rPr>
+          <w:rFonts w:hint="eastAsia"/>
+        </w:rPr>
+        <w:t>解决方法：</w:t>
+      </w:r>
+    </w:p>
+    <w:p>
+      <w:pPr>
+        <w:pStyle w:val="a3"/>
+        <w:numPr>
+          <w:ilvl w:val="0"/>
+          <w:numId w:val="3"/>
+        </w:numPr>
+        <w:ind w:firstLineChars="0"/>
+      </w:pPr>
+      <w:r>
+        <w:t>DAO</w:t>
+      </w:r>
+      <w:r>
+        <w:rPr>
+          <w:rFonts w:hint="eastAsia"/>
+        </w:rPr>
+        <w:t>对象和Mapper文件的关联（一一对应）</w:t>
+      </w:r>
+    </w:p>
+    <w:p>
+      <w:pPr>
+        <w:pStyle w:val="a3"/>
+        <w:numPr>
+          <w:ilvl w:val="0"/>
+          <w:numId w:val="1"/>
+        </w:numPr>
+        <w:ind w:firstLineChars="0"/>
+      </w:pPr>
+      <w:r>
+        <w:rPr>
+          <w:rFonts w:hint="eastAsia"/>
+        </w:rPr>
+        <w:t>访问页面出现404错误：</w:t>
+      </w:r>
+    </w:p>
+    <w:p>
+      <w:pPr>
+        <w:ind w:left="360"/>
+      </w:pPr>
+      <w:r>
+        <w:rPr>
+          <w:rFonts w:hint="eastAsia"/>
+        </w:rPr>
+        <w:t>解决方法：</w:t>
+      </w:r>
+    </w:p>
+    <w:p>
+      <w:pPr>
+        <w:pStyle w:val="a3"/>
+        <w:numPr>
+          <w:ilvl w:val="0"/>
+          <w:numId w:val="4"/>
+        </w:numPr>
+        <w:ind w:firstLineChars="0"/>
+      </w:pPr>
+      <w:r>
+        <w:rPr>
+          <w:rFonts w:hint="eastAsia"/>
+        </w:rPr>
+        <w:t>检测Tomcat</w:t>
+      </w:r>
+      <w:r>
+        <w:rPr>
+          <w:rFonts w:hint="eastAsia"/>
+        </w:rPr>
+        <w:t>启动是否正常</w:t>
+      </w:r>
+    </w:p>
+    <w:p>
+      <w:pPr>
+        <w:pStyle w:val="a3"/>
+        <w:numPr>
+          <w:ilvl w:val="0"/>
+          <w:numId w:val="4"/>
+        </w:numPr>
+        <w:ind w:firstLineChars="0"/>
+      </w:pPr>
+      <w:r>
+        <w:rPr>
+          <w:rFonts w:hint="eastAsia"/>
+        </w:rPr>
+        <w:t>检测访问路径的资源是否存在</w:t>
+      </w:r>
+    </w:p>
+    <w:p>
+      <w:pPr>
+        <w:pStyle w:val="a3"/>
+        <w:numPr>
+          <w:ilvl w:val="0"/>
+          <w:numId w:val="1"/>
+        </w:numPr>
+        <w:ind w:firstLineChars="0"/>
+      </w:pPr>
+      <w:r>
+        <w:rPr>
+          <w:rFonts w:hint="eastAsia"/>
+        </w:rPr>
+        <w:t>空指针问题：</w:t>
+      </w:r>
+    </w:p>
+    <w:p>
+      <w:pPr>
+        <w:pStyle w:val="a3"/>
+        <w:ind w:left="360" w:firstLineChars="0" w:firstLine="0"/>
+      </w:pPr>
+      <w:r>
+        <w:rPr>
+          <w:rFonts w:hint="eastAsia"/>
+        </w:rPr>
+        <w:t>解决方法：</w:t>
+      </w:r>
+    </w:p>
+    <w:p>
+      <w:pPr>
+        <w:pStyle w:val="a3"/>
+        <w:numPr>
+          <w:ilvl w:val="0"/>
+          <w:numId w:val="5"/>
+        </w:numPr>
+        <w:ind w:firstLineChars="0"/>
+      </w:pPr>
+      <w:r>
+        <w:rPr>
+          <w:rFonts w:hint="eastAsia"/>
+        </w:rPr>
+        <w:t>看执行日志信息，找对应问题的那行代码。</w:t>
+      </w:r>
+    </w:p>
+    <w:p>
+      <w:pPr>
+        <w:pStyle w:val="a3"/>
+        <w:numPr>
+          <w:ilvl w:val="0"/>
+          <w:numId w:val="5"/>
+        </w:numPr>
+        <w:ind w:firstLineChars="0"/>
+      </w:pPr>
+      <w:r>
+        <w:rPr>
+          <w:rFonts w:hint="eastAsia"/>
+        </w:rPr>
+        <w:t>看对应的注解是否加上（例如：@</w:t>
+      </w:r>
+      <w:r>
+        <w:t>S</w:t>
+      </w:r>
+      <w:r>
+        <w:rPr>
+          <w:rFonts w:hint="eastAsia"/>
+        </w:rPr>
+        <w:t>ervice，@</w:t>
+      </w:r>
+      <w:proofErr w:type="spellStart"/>
+      <w:r>
+        <w:t>A</w:t>
+      </w:r>
+      <w:r>
+        <w:rPr>
+          <w:rFonts w:hint="eastAsia"/>
+        </w:rPr>
+        <w:t>utowired</w:t>
+      </w:r>
+      <w:proofErr w:type="spellEnd"/>
+      <w:r>
+        <w:rPr>
+          <w:rFonts w:hint="eastAsia"/>
+        </w:rPr>
+        <w:t>）</w:t>
+      </w:r>
+    </w:p>
+    <w:p>
+      <w:pPr>
+        <w:pStyle w:val="a3"/>
+        <w:numPr>
+          <w:ilvl w:val="0"/>
+          <w:numId w:val="5"/>
+        </w:numPr>
+        <w:ind w:firstLineChars="0"/>
+      </w:pPr>
+      <w:r>
+        <w:rPr>
+          <w:rFonts w:hint="eastAsia"/>
+        </w:rPr>
+        <w:t>通过Logger类（日志）打印出来看，例如</w:t>
+      </w:r>
+      <w:proofErr w:type="spellStart"/>
+      <w:r>
+        <w:rPr>
+          <w:rFonts w:hint="eastAsia"/>
+        </w:rPr>
+        <w:t>project</w:t>
+      </w:r>
+      <w:r>
+        <w:t>S</w:t>
+      </w:r>
+      <w:r>
+        <w:rPr>
+          <w:rFonts w:hint="eastAsia"/>
+        </w:rPr>
+        <w:t>ervice</w:t>
+      </w:r>
+      <w:proofErr w:type="spellEnd"/>
+      <w:r>
+        <w:rPr>
+          <w:rFonts w:hint="eastAsia"/>
+        </w:rPr>
+        <w:t>对象空指针</w:t>
+      </w:r>
+      <w:r>
+        <w:rPr>
+          <w:rFonts w:hint="eastAsia"/>
+        </w:rPr>
+        <w:t>：</w:t>
+      </w:r>
+    </w:p>
+    <w:p>
+      <w:pPr>
+        <w:pStyle w:val="a3"/>
+        <w:ind w:left="720" w:firstLineChars="0" w:firstLine="0"/>
+      </w:pPr>
+      <w:r>
+        <w:t>I</w:t>
+      </w:r>
+      <w:r>
+        <w:rPr>
+          <w:rFonts w:hint="eastAsia"/>
+        </w:rPr>
+        <w:t>mport</w:t>
+      </w:r>
+      <w:r>
+        <w:t xml:space="preserve"> </w:t>
+      </w:r>
+      <w:proofErr w:type="spellStart"/>
+      <w:proofErr w:type="gramStart"/>
+      <w:r>
+        <w:rPr>
+          <w:rFonts w:hint="eastAsia"/>
+        </w:rPr>
+        <w:t>java</w:t>
+      </w:r>
+      <w:r>
+        <w:t>.util</w:t>
+      </w:r>
+      <w:proofErr w:type="gramEnd"/>
+      <w:r>
+        <w:t>.logging.Logger</w:t>
+      </w:r>
+      <w:proofErr w:type="spellEnd"/>
+      <w:r>
+        <w:t>;</w:t>
+      </w:r>
+    </w:p>
+    <w:p>
+      <w:pPr>
+        <w:pStyle w:val="a3"/>
+        <w:ind w:left="720" w:firstLineChars="0" w:firstLine="0"/>
+      </w:pPr>
+      <w:r>
+        <w:rPr>
+          <w:rFonts w:hint="eastAsia"/>
+        </w:rPr>
+        <w:lastRenderedPageBreak/>
+        <w:t>p</w:t>
+      </w:r>
+      <w:r>
+        <w:t xml:space="preserve">rivate Logger </w:t>
+      </w:r>
+      <w:proofErr w:type="spellStart"/>
+      <w:r>
+        <w:t>logger</w:t>
+      </w:r>
+      <w:proofErr w:type="spellEnd"/>
+      <w:r>
+        <w:t xml:space="preserve"> = </w:t>
+      </w:r>
+      <w:proofErr w:type="spellStart"/>
+      <w:r>
+        <w:t>Logger.getLogger</w:t>
+      </w:r>
+      <w:proofErr w:type="spellEnd"/>
+      <w:r>
+        <w:t>(</w:t>
+      </w:r>
+      <w:proofErr w:type="spellStart"/>
+      <w:proofErr w:type="gramStart"/>
+      <w:r>
+        <w:t>ProjectController.class.getSimpleN</w:t>
+      </w:r>
+      <w:r>
+        <w:rPr>
+          <w:rFonts w:hint="eastAsia"/>
+        </w:rPr>
+        <w:t>am</w:t>
+      </w:r>
+      <w:r>
+        <w:t>e</w:t>
+      </w:r>
+      <w:proofErr w:type="spellEnd"/>
+      <w:proofErr w:type="gramEnd"/>
+      <w:r>
+        <w:t>());</w:t>
+      </w:r>
+    </w:p>
+    <w:p>
+      <w:pPr>
+        <w:pStyle w:val="a3"/>
+        <w:ind w:left="720" w:firstLineChars="0" w:firstLine="0"/>
+      </w:pPr>
+      <w:r>
+        <w:rPr>
+          <w:rFonts w:hint="eastAsia"/>
+        </w:rPr>
+        <w:t>/</w:t>
+      </w:r>
+      <w:r>
+        <w:t>/</w:t>
+      </w:r>
+      <w:r>
+        <w:t xml:space="preserve"> </w:t>
+      </w:r>
+      <w:proofErr w:type="spellStart"/>
+      <w:r>
+        <w:t>getSimpleN</w:t>
+      </w:r>
+      <w:r>
+        <w:rPr>
+          <w:rFonts w:hint="eastAsia"/>
+        </w:rPr>
+        <w:t>am</w:t>
+      </w:r>
+      <w:r>
+        <w:t>e</w:t>
+      </w:r>
+      <w:proofErr w:type="spellEnd"/>
+      <w:r>
+        <w:t>()</w:t>
+      </w:r>
+      <w:r>
+        <w:rPr>
+          <w:rFonts w:hint="eastAsia"/>
+        </w:rPr>
+        <w:t>为类的名字，</w:t>
+      </w:r>
+      <w:proofErr w:type="spellStart"/>
+      <w:r>
+        <w:rPr>
+          <w:rFonts w:hint="eastAsia"/>
+        </w:rPr>
+        <w:t>getName</w:t>
+      </w:r>
+      <w:proofErr w:type="spellEnd"/>
+      <w:r>
+        <w:t>()</w:t>
+      </w:r>
+      <w:r>
+        <w:rPr>
+          <w:rFonts w:hint="eastAsia"/>
+        </w:rPr>
+        <w:t>为</w:t>
+      </w:r>
+      <w:proofErr w:type="gramStart"/>
+      <w:r>
+        <w:rPr>
+          <w:rFonts w:hint="eastAsia"/>
+        </w:rPr>
+        <w:t>包含包名的</w:t>
+      </w:r>
+      <w:proofErr w:type="gramEnd"/>
+      <w:r>
+        <w:rPr>
+          <w:rFonts w:hint="eastAsia"/>
+        </w:rPr>
+        <w:t>类名。</w:t>
+      </w:r>
+    </w:p>
+    <w:p>
+      <w:pPr>
+        <w:pStyle w:val="a3"/>
+        <w:ind w:left="720" w:firstLineChars="0" w:firstLine="0"/>
+      </w:pPr>
+      <w:r>
+        <w:rPr>
+          <w:rFonts w:hint="eastAsia"/>
+        </w:rPr>
+        <w:t>logger</w:t>
+      </w:r>
+      <w:r>
+        <w:t>.info(“</w:t>
+      </w:r>
+      <w:proofErr w:type="spellStart"/>
+      <w:r>
+        <w:t>projectService</w:t>
+      </w:r>
+      <w:proofErr w:type="spellEnd"/>
+      <w:r>
+        <w:t xml:space="preserve"> = ” + </w:t>
+      </w:r>
+      <w:proofErr w:type="spellStart"/>
+      <w:r>
+        <w:t>projectService</w:t>
+      </w:r>
+      <w:proofErr w:type="spellEnd"/>
+      <w:r>
+        <w:t>); //</w:t>
+      </w:r>
+      <w:r>
+        <w:rPr>
+          <w:rFonts w:hint="eastAsia"/>
+        </w:rPr>
+        <w:t>将日志信息打印出来</w:t>
+      </w:r>
+    </w:p>
+    <w:p>
+      <w:pPr>
+        <w:rPr>
+          <w:rFonts w:hint="eastAsia"/>
+        </w:rPr>
+      </w:pPr>
+      <w:bookmarkStart w:id="0" w:name="_GoBack"/>
+      <w:bookmarkEnd w:id="0"/>
+    </w:p>
     <w:sectPr>
       <w:pgSz w:w="11906" w:h="16838"/>
       <w:pgMar w:top="1440" w:right="1800" w:bottom="1440" w:left="1800" w:header="851" w:footer="992" w:gutter="0"/>
@@ -482,6 +1247,273 @@
 <file path=word/numbering.xml><?xml version="1.0" encoding="utf-8"?>
 <w:numbering xmlns:wpc="http://schemas.microsoft.com/office/word/2010/wordprocessingCanvas" xmlns:cx="http://schemas.microsoft.com/office/drawing/2014/chartex" xmlns:cx1="http://schemas.microsoft.com/office/drawing/2015/9/8/chartex" xmlns:cx2="http://schemas.microsoft.com/office/drawing/2015/10/21/chartex" xmlns:cx3="http://schemas.microsoft.com/office/drawing/2016/5/9/chartex" xmlns:cx4="http://schemas.microsoft.com/office/drawing/2016/5/10/chartex" xmlns:cx5="http://schemas.microsoft.com/office/drawing/2016/5/11/chartex" xmlns:cx6="http://schemas.microsoft.com/office/drawing/2016/5/12/chartex" xmlns:cx7="http://schemas.microsoft.com/office/drawing/2016/5/13/chartex" xmlns:cx8="http://schemas.microsoft.com/office/drawing/2016/5/14/chartex" xmlns:mc="http://schemas.openxmlformats.org/markup-compatibility/2006" xmlns:aink="http://schemas.microsoft.com/office/drawing/2016/ink" xmlns:am3d="http://schemas.microsoft.com/office/drawing/2017/model3d" xmlns:o="urn:schemas-microsoft-com:office:office" xmlns:r="http://schemas.openxmlformats.org/officeDocument/2006/relationships" xmlns:m="http://schemas.openxmlformats.org/officeDocument/2006/math" xmlns:v="urn:schemas-microsoft-com:vml" xmlns:wp14="http://schemas.microsoft.com/office/word/2010/wordprocessingDrawing" xmlns:wp="http://schemas.openxmlformats.org/drawingml/2006/wordprocessingDrawing" xmlns:w10="urn:schemas-microsoft-com:office:word" xmlns:w="http://schemas.openxmlformats.org/wordprocessingml/2006/main" xmlns:w14="http://schemas.microsoft.com/office/word/2010/wordml" xmlns:w15="http://schemas.microsoft.com/office/word/2012/wordml" xmlns:w16cex="http://schemas.microsoft.com/office/word/2018/wordml/cex" xmlns:w16cid="http://schemas.microsoft.com/office/word/2016/wordml/cid" xmlns:w16="http://schemas.microsoft.com/office/word/2018/wordml" xmlns:w16se="http://schemas.microsoft.com/office/word/2015/wordml/symex" xmlns:wpg="http://schemas.microsoft.com/office/word/2010/wordprocessingGroup" xmlns:wpi="http://schemas.microsoft.com/office/word/2010/wordprocessingInk" xmlns:wne="http://schemas.microsoft.com/office/word/2006/wordml" xmlns:wps="http://schemas.microsoft.com/office/word/2010/wordprocessingShape" mc:Ignorable="w14 w15 w16se w16cid w16 w16cex wp14">
   <w:abstractNum w:abstractNumId="0" w15:restartNumberingAfterBreak="0">
+    <w:nsid w:val="4BB80485"/>
+    <w:multiLevelType w:val="hybridMultilevel"/>
+    <w:tmpl w:val="1D8CF8F2"/>
+    <w:lvl w:ilvl="0" w:tplc="A09052D4">
+      <w:start w:val="1"/>
+      <w:numFmt w:val="decimal"/>
+      <w:lvlText w:val="%1."/>
+      <w:lvlJc w:val="left"/>
+      <w:pPr>
+        <w:ind w:left="720" w:hanging="360"/>
+      </w:pPr>
+      <w:rPr>
+        <w:rFonts w:hint="default"/>
+      </w:rPr>
+    </w:lvl>
+    <w:lvl w:ilvl="1" w:tplc="04090019" w:tentative="1">
+      <w:start w:val="1"/>
+      <w:numFmt w:val="lowerLetter"/>
+      <w:lvlText w:val="%2)"/>
+      <w:lvlJc w:val="left"/>
+      <w:pPr>
+        <w:ind w:left="1200" w:hanging="420"/>
+      </w:pPr>
+    </w:lvl>
+    <w:lvl w:ilvl="2" w:tplc="0409001B" w:tentative="1">
+      <w:start w:val="1"/>
+      <w:numFmt w:val="lowerRoman"/>
+      <w:lvlText w:val="%3."/>
+      <w:lvlJc w:val="right"/>
+      <w:pPr>
+        <w:ind w:left="1620" w:hanging="420"/>
+      </w:pPr>
+    </w:lvl>
+    <w:lvl w:ilvl="3" w:tplc="0409000F" w:tentative="1">
+      <w:start w:val="1"/>
+      <w:numFmt w:val="decimal"/>
+      <w:lvlText w:val="%4."/>
+      <w:lvlJc w:val="left"/>
+      <w:pPr>
+        <w:ind w:left="2040" w:hanging="420"/>
+      </w:pPr>
+    </w:lvl>
+    <w:lvl w:ilvl="4" w:tplc="04090019" w:tentative="1">
+      <w:start w:val="1"/>
+      <w:numFmt w:val="lowerLetter"/>
+      <w:lvlText w:val="%5)"/>
+      <w:lvlJc w:val="left"/>
+      <w:pPr>
+        <w:ind w:left="2460" w:hanging="420"/>
+      </w:pPr>
+    </w:lvl>
+    <w:lvl w:ilvl="5" w:tplc="0409001B" w:tentative="1">
+      <w:start w:val="1"/>
+      <w:numFmt w:val="lowerRoman"/>
+      <w:lvlText w:val="%6."/>
+      <w:lvlJc w:val="right"/>
+      <w:pPr>
+        <w:ind w:left="2880" w:hanging="420"/>
+      </w:pPr>
+    </w:lvl>
+    <w:lvl w:ilvl="6" w:tplc="0409000F" w:tentative="1">
+      <w:start w:val="1"/>
+      <w:numFmt w:val="decimal"/>
+      <w:lvlText w:val="%7."/>
+      <w:lvlJc w:val="left"/>
+      <w:pPr>
+        <w:ind w:left="3300" w:hanging="420"/>
+      </w:pPr>
+    </w:lvl>
+    <w:lvl w:ilvl="7" w:tplc="04090019" w:tentative="1">
+      <w:start w:val="1"/>
+      <w:numFmt w:val="lowerLetter"/>
+      <w:lvlText w:val="%8)"/>
+      <w:lvlJc w:val="left"/>
+      <w:pPr>
+        <w:ind w:left="3720" w:hanging="420"/>
+      </w:pPr>
+    </w:lvl>
+    <w:lvl w:ilvl="8" w:tplc="0409001B" w:tentative="1">
+      <w:start w:val="1"/>
+      <w:numFmt w:val="lowerRoman"/>
+      <w:lvlText w:val="%9."/>
+      <w:lvlJc w:val="right"/>
+      <w:pPr>
+        <w:ind w:left="4140" w:hanging="420"/>
+      </w:pPr>
+    </w:lvl>
+  </w:abstractNum>
+  <w:abstractNum w:abstractNumId="1" w15:restartNumberingAfterBreak="0">
+    <w:nsid w:val="5513758F"/>
+    <w:multiLevelType w:val="hybridMultilevel"/>
+    <w:tmpl w:val="AA70072C"/>
+    <w:lvl w:ilvl="0" w:tplc="7FAC71D0">
+      <w:start w:val="1"/>
+      <w:numFmt w:val="decimal"/>
+      <w:lvlText w:val="%1."/>
+      <w:lvlJc w:val="left"/>
+      <w:pPr>
+        <w:ind w:left="720" w:hanging="360"/>
+      </w:pPr>
+      <w:rPr>
+        <w:rFonts w:hint="default"/>
+      </w:rPr>
+    </w:lvl>
+    <w:lvl w:ilvl="1" w:tplc="04090019" w:tentative="1">
+      <w:start w:val="1"/>
+      <w:numFmt w:val="lowerLetter"/>
+      <w:lvlText w:val="%2)"/>
+      <w:lvlJc w:val="left"/>
+      <w:pPr>
+        <w:ind w:left="1200" w:hanging="420"/>
+      </w:pPr>
+    </w:lvl>
+    <w:lvl w:ilvl="2" w:tplc="0409001B" w:tentative="1">
+      <w:start w:val="1"/>
+      <w:numFmt w:val="lowerRoman"/>
+      <w:lvlText w:val="%3."/>
+      <w:lvlJc w:val="right"/>
+      <w:pPr>
+        <w:ind w:left="1620" w:hanging="420"/>
+      </w:pPr>
+    </w:lvl>
+    <w:lvl w:ilvl="3" w:tplc="0409000F" w:tentative="1">
+      <w:start w:val="1"/>
+      <w:numFmt w:val="decimal"/>
+      <w:lvlText w:val="%4."/>
+      <w:lvlJc w:val="left"/>
+      <w:pPr>
+        <w:ind w:left="2040" w:hanging="420"/>
+      </w:pPr>
+    </w:lvl>
+    <w:lvl w:ilvl="4" w:tplc="04090019" w:tentative="1">
+      <w:start w:val="1"/>
+      <w:numFmt w:val="lowerLetter"/>
+      <w:lvlText w:val="%5)"/>
+      <w:lvlJc w:val="left"/>
+      <w:pPr>
+        <w:ind w:left="2460" w:hanging="420"/>
+      </w:pPr>
+    </w:lvl>
+    <w:lvl w:ilvl="5" w:tplc="0409001B" w:tentative="1">
+      <w:start w:val="1"/>
+      <w:numFmt w:val="lowerRoman"/>
+      <w:lvlText w:val="%6."/>
+      <w:lvlJc w:val="right"/>
+      <w:pPr>
+        <w:ind w:left="2880" w:hanging="420"/>
+      </w:pPr>
+    </w:lvl>
+    <w:lvl w:ilvl="6" w:tplc="0409000F" w:tentative="1">
+      <w:start w:val="1"/>
+      <w:numFmt w:val="decimal"/>
+      <w:lvlText w:val="%7."/>
+      <w:lvlJc w:val="left"/>
+      <w:pPr>
+        <w:ind w:left="3300" w:hanging="420"/>
+      </w:pPr>
+    </w:lvl>
+    <w:lvl w:ilvl="7" w:tplc="04090019" w:tentative="1">
+      <w:start w:val="1"/>
+      <w:numFmt w:val="lowerLetter"/>
+      <w:lvlText w:val="%8)"/>
+      <w:lvlJc w:val="left"/>
+      <w:pPr>
+        <w:ind w:left="3720" w:hanging="420"/>
+      </w:pPr>
+    </w:lvl>
+    <w:lvl w:ilvl="8" w:tplc="0409001B" w:tentative="1">
+      <w:start w:val="1"/>
+      <w:numFmt w:val="lowerRoman"/>
+      <w:lvlText w:val="%9."/>
+      <w:lvlJc w:val="right"/>
+      <w:pPr>
+        <w:ind w:left="4140" w:hanging="420"/>
+      </w:pPr>
+    </w:lvl>
+  </w:abstractNum>
+  <w:abstractNum w:abstractNumId="2" w15:restartNumberingAfterBreak="0">
+    <w:nsid w:val="5FD237A6"/>
+    <w:multiLevelType w:val="hybridMultilevel"/>
+    <w:tmpl w:val="A126C55C"/>
+    <w:lvl w:ilvl="0" w:tplc="12E0A208">
+      <w:start w:val="1"/>
+      <w:numFmt w:val="decimal"/>
+      <w:lvlText w:val="%1."/>
+      <w:lvlJc w:val="left"/>
+      <w:pPr>
+        <w:ind w:left="720" w:hanging="360"/>
+      </w:pPr>
+      <w:rPr>
+        <w:rFonts w:hint="default"/>
+      </w:rPr>
+    </w:lvl>
+    <w:lvl w:ilvl="1" w:tplc="04090019" w:tentative="1">
+      <w:start w:val="1"/>
+      <w:numFmt w:val="lowerLetter"/>
+      <w:lvlText w:val="%2)"/>
+      <w:lvlJc w:val="left"/>
+      <w:pPr>
+        <w:ind w:left="1200" w:hanging="420"/>
+      </w:pPr>
+    </w:lvl>
+    <w:lvl w:ilvl="2" w:tplc="0409001B" w:tentative="1">
+      <w:start w:val="1"/>
+      <w:numFmt w:val="lowerRoman"/>
+      <w:lvlText w:val="%3."/>
+      <w:lvlJc w:val="right"/>
+      <w:pPr>
+        <w:ind w:left="1620" w:hanging="420"/>
+      </w:pPr>
+    </w:lvl>
+    <w:lvl w:ilvl="3" w:tplc="0409000F" w:tentative="1">
+      <w:start w:val="1"/>
+      <w:numFmt w:val="decimal"/>
+      <w:lvlText w:val="%4."/>
+      <w:lvlJc w:val="left"/>
+      <w:pPr>
+        <w:ind w:left="2040" w:hanging="420"/>
+      </w:pPr>
+    </w:lvl>
+    <w:lvl w:ilvl="4" w:tplc="04090019" w:tentative="1">
+      <w:start w:val="1"/>
+      <w:numFmt w:val="lowerLetter"/>
+      <w:lvlText w:val="%5)"/>
+      <w:lvlJc w:val="left"/>
+      <w:pPr>
+        <w:ind w:left="2460" w:hanging="420"/>
+      </w:pPr>
+    </w:lvl>
+    <w:lvl w:ilvl="5" w:tplc="0409001B" w:tentative="1">
+      <w:start w:val="1"/>
+      <w:numFmt w:val="lowerRoman"/>
+      <w:lvlText w:val="%6."/>
+      <w:lvlJc w:val="right"/>
+      <w:pPr>
+        <w:ind w:left="2880" w:hanging="420"/>
+      </w:pPr>
+    </w:lvl>
+    <w:lvl w:ilvl="6" w:tplc="0409000F" w:tentative="1">
+      <w:start w:val="1"/>
+      <w:numFmt w:val="decimal"/>
+      <w:lvlText w:val="%7."/>
+      <w:lvlJc w:val="left"/>
+      <w:pPr>
+        <w:ind w:left="3300" w:hanging="420"/>
+      </w:pPr>
+    </w:lvl>
+    <w:lvl w:ilvl="7" w:tplc="04090019" w:tentative="1">
+      <w:start w:val="1"/>
+      <w:numFmt w:val="lowerLetter"/>
+      <w:lvlText w:val="%8)"/>
+      <w:lvlJc w:val="left"/>
+      <w:pPr>
+        <w:ind w:left="3720" w:hanging="420"/>
+      </w:pPr>
+    </w:lvl>
+    <w:lvl w:ilvl="8" w:tplc="0409001B" w:tentative="1">
+      <w:start w:val="1"/>
+      <w:numFmt w:val="lowerRoman"/>
+      <w:lvlText w:val="%9."/>
+      <w:lvlJc w:val="right"/>
+      <w:pPr>
+        <w:ind w:left="4140" w:hanging="420"/>
+      </w:pPr>
+    </w:lvl>
+  </w:abstractNum>
+  <w:abstractNum w:abstractNumId="3" w15:restartNumberingAfterBreak="0">
     <w:nsid w:val="79F50C6D"/>
     <w:multiLevelType w:val="hybridMultilevel"/>
     <w:tmpl w:val="50C4FE72"/>
@@ -570,8 +1602,109 @@
       </w:pPr>
     </w:lvl>
   </w:abstractNum>
+  <w:abstractNum w:abstractNumId="4" w15:restartNumberingAfterBreak="0">
+    <w:nsid w:val="7DAF7B8D"/>
+    <w:multiLevelType w:val="hybridMultilevel"/>
+    <w:tmpl w:val="91B098A0"/>
+    <w:lvl w:ilvl="0" w:tplc="83BEB594">
+      <w:start w:val="1"/>
+      <w:numFmt w:val="decimal"/>
+      <w:lvlText w:val="%1."/>
+      <w:lvlJc w:val="left"/>
+      <w:pPr>
+        <w:ind w:left="720" w:hanging="360"/>
+      </w:pPr>
+      <w:rPr>
+        <w:rFonts w:hint="default"/>
+      </w:rPr>
+    </w:lvl>
+    <w:lvl w:ilvl="1" w:tplc="04090019" w:tentative="1">
+      <w:start w:val="1"/>
+      <w:numFmt w:val="lowerLetter"/>
+      <w:lvlText w:val="%2)"/>
+      <w:lvlJc w:val="left"/>
+      <w:pPr>
+        <w:ind w:left="1200" w:hanging="420"/>
+      </w:pPr>
+    </w:lvl>
+    <w:lvl w:ilvl="2" w:tplc="0409001B" w:tentative="1">
+      <w:start w:val="1"/>
+      <w:numFmt w:val="lowerRoman"/>
+      <w:lvlText w:val="%3."/>
+      <w:lvlJc w:val="right"/>
+      <w:pPr>
+        <w:ind w:left="1620" w:hanging="420"/>
+      </w:pPr>
+    </w:lvl>
+    <w:lvl w:ilvl="3" w:tplc="0409000F" w:tentative="1">
+      <w:start w:val="1"/>
+      <w:numFmt w:val="decimal"/>
+      <w:lvlText w:val="%4."/>
+      <w:lvlJc w:val="left"/>
+      <w:pPr>
+        <w:ind w:left="2040" w:hanging="420"/>
+      </w:pPr>
+    </w:lvl>
+    <w:lvl w:ilvl="4" w:tplc="04090019" w:tentative="1">
+      <w:start w:val="1"/>
+      <w:numFmt w:val="lowerLetter"/>
+      <w:lvlText w:val="%5)"/>
+      <w:lvlJc w:val="left"/>
+      <w:pPr>
+        <w:ind w:left="2460" w:hanging="420"/>
+      </w:pPr>
+    </w:lvl>
+    <w:lvl w:ilvl="5" w:tplc="0409001B" w:tentative="1">
+      <w:start w:val="1"/>
+      <w:numFmt w:val="lowerRoman"/>
+      <w:lvlText w:val="%6."/>
+      <w:lvlJc w:val="right"/>
+      <w:pPr>
+        <w:ind w:left="2880" w:hanging="420"/>
+      </w:pPr>
+    </w:lvl>
+    <w:lvl w:ilvl="6" w:tplc="0409000F" w:tentative="1">
+      <w:start w:val="1"/>
+      <w:numFmt w:val="decimal"/>
+      <w:lvlText w:val="%7."/>
+      <w:lvlJc w:val="left"/>
+      <w:pPr>
+        <w:ind w:left="3300" w:hanging="420"/>
+      </w:pPr>
+    </w:lvl>
+    <w:lvl w:ilvl="7" w:tplc="04090019" w:tentative="1">
+      <w:start w:val="1"/>
+      <w:numFmt w:val="lowerLetter"/>
+      <w:lvlText w:val="%8)"/>
+      <w:lvlJc w:val="left"/>
+      <w:pPr>
+        <w:ind w:left="3720" w:hanging="420"/>
+      </w:pPr>
+    </w:lvl>
+    <w:lvl w:ilvl="8" w:tplc="0409001B" w:tentative="1">
+      <w:start w:val="1"/>
+      <w:numFmt w:val="lowerRoman"/>
+      <w:lvlText w:val="%9."/>
+      <w:lvlJc w:val="right"/>
+      <w:pPr>
+        <w:ind w:left="4140" w:hanging="420"/>
+      </w:pPr>
+    </w:lvl>
+  </w:abstractNum>
   <w:num w:numId="1">
+    <w:abstractNumId w:val="3"/>
+  </w:num>
+  <w:num w:numId="2">
+    <w:abstractNumId w:val="4"/>
+  </w:num>
+  <w:num w:numId="3">
     <w:abstractNumId w:val="0"/>
+  </w:num>
+  <w:num w:numId="4">
+    <w:abstractNumId w:val="2"/>
+  </w:num>
+  <w:num w:numId="5">
+    <w:abstractNumId w:val="1"/>
   </w:num>
 </w:numbering>
 </file>

</xml_diff>

<commit_message>
pageObject of project module function: search valid
</commit_message>
<xml_diff>
--- a/问题记录.docx
+++ b/问题记录.docx
@@ -33,11 +33,6 @@
       </w:r>
     </w:p>
     <w:p>
-      <w:pPr>
-        <w:rPr>
-          <w:rFonts w:hint="eastAsia"/>
-        </w:rPr>
-      </w:pPr>
       <w:r>
         <w:rPr>
           <w:noProof/>
@@ -635,9 +630,6 @@
       <w:pPr>
         <w:pStyle w:val="a3"/>
         <w:ind w:left="360" w:firstLineChars="0" w:firstLine="0"/>
-        <w:rPr>
-          <w:rFonts w:hint="eastAsia"/>
-        </w:rPr>
       </w:pPr>
       <w:r>
         <w:rPr>
@@ -1227,12 +1219,174 @@
     </w:p>
     <w:p>
       <w:pPr>
-        <w:rPr>
-          <w:rFonts w:hint="eastAsia"/>
-        </w:rPr>
-      </w:pPr>
+        <w:pStyle w:val="a3"/>
+        <w:numPr>
+          <w:ilvl w:val="0"/>
+          <w:numId w:val="1"/>
+        </w:numPr>
+        <w:ind w:firstLineChars="0"/>
+      </w:pPr>
+      <w:r>
+        <w:rPr>
+          <w:rFonts w:hint="eastAsia"/>
+        </w:rPr>
+        <w:t>Tomcat端口号被占用（Windows）：</w:t>
+      </w:r>
+    </w:p>
+    <w:p>
+      <w:pPr>
+        <w:pStyle w:val="a3"/>
+        <w:ind w:left="360" w:firstLineChars="0" w:firstLine="0"/>
+        <w:rPr>
+          <w:rFonts w:hint="eastAsia"/>
+        </w:rPr>
+      </w:pPr>
+      <w:r>
+        <w:t>W</w:t>
+      </w:r>
+      <w:r>
+        <w:rPr>
+          <w:rFonts w:hint="eastAsia"/>
+        </w:rPr>
+        <w:t>indows：</w:t>
+      </w:r>
       <w:bookmarkStart w:id="0" w:name="_GoBack"/>
       <w:bookmarkEnd w:id="0"/>
+    </w:p>
+    <w:p>
+      <w:pPr>
+        <w:pStyle w:val="a3"/>
+        <w:numPr>
+          <w:ilvl w:val="0"/>
+          <w:numId w:val="6"/>
+        </w:numPr>
+        <w:ind w:firstLineChars="0"/>
+      </w:pPr>
+      <w:proofErr w:type="spellStart"/>
+      <w:r>
+        <w:rPr>
+          <w:rFonts w:hint="eastAsia"/>
+        </w:rPr>
+        <w:t>jdk</w:t>
+      </w:r>
+      <w:proofErr w:type="spellEnd"/>
+      <w:r>
+        <w:rPr>
+          <w:rFonts w:hint="eastAsia"/>
+        </w:rPr>
+        <w:t>/bin中执行shutdown</w:t>
+      </w:r>
+      <w:r>
+        <w:t>.bat</w:t>
+      </w:r>
+    </w:p>
+    <w:p>
+      <w:pPr>
+        <w:ind w:left="360"/>
+      </w:pPr>
+      <w:r>
+        <w:rPr>
+          <w:rFonts w:hint="eastAsia"/>
+        </w:rPr>
+        <w:t>Linux：</w:t>
+      </w:r>
+    </w:p>
+    <w:p>
+      <w:pPr>
+        <w:pStyle w:val="a3"/>
+        <w:numPr>
+          <w:ilvl w:val="0"/>
+          <w:numId w:val="7"/>
+        </w:numPr>
+        <w:ind w:firstLineChars="0"/>
+      </w:pPr>
+      <w:proofErr w:type="spellStart"/>
+      <w:r>
+        <w:rPr>
+          <w:rFonts w:hint="eastAsia"/>
+        </w:rPr>
+        <w:t>p</w:t>
+      </w:r>
+      <w:r>
+        <w:t>s</w:t>
+      </w:r>
+      <w:proofErr w:type="spellEnd"/>
+      <w:r>
+        <w:t xml:space="preserve"> -</w:t>
+      </w:r>
+      <w:proofErr w:type="spellStart"/>
+      <w:r>
+        <w:t>ef|grep</w:t>
+      </w:r>
+      <w:proofErr w:type="spellEnd"/>
+      <w:r>
+        <w:t xml:space="preserve"> tomcat</w:t>
+      </w:r>
+    </w:p>
+    <w:p>
+      <w:pPr>
+        <w:pStyle w:val="a3"/>
+        <w:numPr>
+          <w:ilvl w:val="0"/>
+          <w:numId w:val="7"/>
+        </w:numPr>
+        <w:ind w:firstLineChars="0"/>
+        <w:rPr>
+          <w:rFonts w:hint="eastAsia"/>
+        </w:rPr>
+      </w:pPr>
+      <w:r>
+        <w:rPr>
+          <w:rFonts w:hint="eastAsia"/>
+        </w:rPr>
+        <w:t>k</w:t>
+      </w:r>
+      <w:r>
+        <w:t xml:space="preserve">ill -9 </w:t>
+      </w:r>
+      <w:r>
+        <w:rPr>
+          <w:rFonts w:hint="eastAsia"/>
+        </w:rPr>
+        <w:t>进程号（</w:t>
+      </w:r>
+      <w:proofErr w:type="spellStart"/>
+      <w:r>
+        <w:rPr>
+          <w:rFonts w:hint="eastAsia"/>
+        </w:rPr>
+        <w:t>pid</w:t>
+      </w:r>
+      <w:proofErr w:type="spellEnd"/>
+      <w:r>
+        <w:rPr>
+          <w:rFonts w:hint="eastAsia"/>
+        </w:rPr>
+        <w:t>）</w:t>
+      </w:r>
+    </w:p>
+    <w:p>
+      <w:pPr>
+        <w:ind w:firstLine="360"/>
+        <w:rPr>
+          <w:rFonts w:hint="eastAsia"/>
+        </w:rPr>
+      </w:pPr>
+      <w:r>
+        <w:rPr>
+          <w:rFonts w:hint="eastAsia"/>
+        </w:rPr>
+        <w:t>修改端口号（server.</w:t>
+      </w:r>
+      <w:r>
+        <w:t>xml</w:t>
+      </w:r>
+      <w:r>
+        <w:rPr>
+          <w:rFonts w:hint="eastAsia"/>
+        </w:rPr>
+        <w:t>）</w:t>
+      </w:r>
     </w:p>
     <w:sectPr>
       <w:pgSz w:w="11906" w:h="16838"/>
@@ -1247,6 +1401,184 @@
 <file path=word/numbering.xml><?xml version="1.0" encoding="utf-8"?>
 <w:numbering xmlns:wpc="http://schemas.microsoft.com/office/word/2010/wordprocessingCanvas" xmlns:cx="http://schemas.microsoft.com/office/drawing/2014/chartex" xmlns:cx1="http://schemas.microsoft.com/office/drawing/2015/9/8/chartex" xmlns:cx2="http://schemas.microsoft.com/office/drawing/2015/10/21/chartex" xmlns:cx3="http://schemas.microsoft.com/office/drawing/2016/5/9/chartex" xmlns:cx4="http://schemas.microsoft.com/office/drawing/2016/5/10/chartex" xmlns:cx5="http://schemas.microsoft.com/office/drawing/2016/5/11/chartex" xmlns:cx6="http://schemas.microsoft.com/office/drawing/2016/5/12/chartex" xmlns:cx7="http://schemas.microsoft.com/office/drawing/2016/5/13/chartex" xmlns:cx8="http://schemas.microsoft.com/office/drawing/2016/5/14/chartex" xmlns:mc="http://schemas.openxmlformats.org/markup-compatibility/2006" xmlns:aink="http://schemas.microsoft.com/office/drawing/2016/ink" xmlns:am3d="http://schemas.microsoft.com/office/drawing/2017/model3d" xmlns:o="urn:schemas-microsoft-com:office:office" xmlns:r="http://schemas.openxmlformats.org/officeDocument/2006/relationships" xmlns:m="http://schemas.openxmlformats.org/officeDocument/2006/math" xmlns:v="urn:schemas-microsoft-com:vml" xmlns:wp14="http://schemas.microsoft.com/office/word/2010/wordprocessingDrawing" xmlns:wp="http://schemas.openxmlformats.org/drawingml/2006/wordprocessingDrawing" xmlns:w10="urn:schemas-microsoft-com:office:word" xmlns:w="http://schemas.openxmlformats.org/wordprocessingml/2006/main" xmlns:w14="http://schemas.microsoft.com/office/word/2010/wordml" xmlns:w15="http://schemas.microsoft.com/office/word/2012/wordml" xmlns:w16cex="http://schemas.microsoft.com/office/word/2018/wordml/cex" xmlns:w16cid="http://schemas.microsoft.com/office/word/2016/wordml/cid" xmlns:w16="http://schemas.microsoft.com/office/word/2018/wordml" xmlns:w16se="http://schemas.microsoft.com/office/word/2015/wordml/symex" xmlns:wpg="http://schemas.microsoft.com/office/word/2010/wordprocessingGroup" xmlns:wpi="http://schemas.microsoft.com/office/word/2010/wordprocessingInk" xmlns:wne="http://schemas.microsoft.com/office/word/2006/wordml" xmlns:wps="http://schemas.microsoft.com/office/word/2010/wordprocessingShape" mc:Ignorable="w14 w15 w16se w16cid w16 w16cex wp14">
   <w:abstractNum w:abstractNumId="0" w15:restartNumberingAfterBreak="0">
+    <w:nsid w:val="381B1508"/>
+    <w:multiLevelType w:val="hybridMultilevel"/>
+    <w:tmpl w:val="36A22D6C"/>
+    <w:lvl w:ilvl="0" w:tplc="DA28EC56">
+      <w:start w:val="1"/>
+      <w:numFmt w:val="decimal"/>
+      <w:lvlText w:val="%1."/>
+      <w:lvlJc w:val="left"/>
+      <w:pPr>
+        <w:ind w:left="720" w:hanging="360"/>
+      </w:pPr>
+      <w:rPr>
+        <w:rFonts w:hint="default"/>
+      </w:rPr>
+    </w:lvl>
+    <w:lvl w:ilvl="1" w:tplc="04090019" w:tentative="1">
+      <w:start w:val="1"/>
+      <w:numFmt w:val="lowerLetter"/>
+      <w:lvlText w:val="%2)"/>
+      <w:lvlJc w:val="left"/>
+      <w:pPr>
+        <w:ind w:left="1200" w:hanging="420"/>
+      </w:pPr>
+    </w:lvl>
+    <w:lvl w:ilvl="2" w:tplc="0409001B" w:tentative="1">
+      <w:start w:val="1"/>
+      <w:numFmt w:val="lowerRoman"/>
+      <w:lvlText w:val="%3."/>
+      <w:lvlJc w:val="right"/>
+      <w:pPr>
+        <w:ind w:left="1620" w:hanging="420"/>
+      </w:pPr>
+    </w:lvl>
+    <w:lvl w:ilvl="3" w:tplc="0409000F" w:tentative="1">
+      <w:start w:val="1"/>
+      <w:numFmt w:val="decimal"/>
+      <w:lvlText w:val="%4."/>
+      <w:lvlJc w:val="left"/>
+      <w:pPr>
+        <w:ind w:left="2040" w:hanging="420"/>
+      </w:pPr>
+    </w:lvl>
+    <w:lvl w:ilvl="4" w:tplc="04090019" w:tentative="1">
+      <w:start w:val="1"/>
+      <w:numFmt w:val="lowerLetter"/>
+      <w:lvlText w:val="%5)"/>
+      <w:lvlJc w:val="left"/>
+      <w:pPr>
+        <w:ind w:left="2460" w:hanging="420"/>
+      </w:pPr>
+    </w:lvl>
+    <w:lvl w:ilvl="5" w:tplc="0409001B" w:tentative="1">
+      <w:start w:val="1"/>
+      <w:numFmt w:val="lowerRoman"/>
+      <w:lvlText w:val="%6."/>
+      <w:lvlJc w:val="right"/>
+      <w:pPr>
+        <w:ind w:left="2880" w:hanging="420"/>
+      </w:pPr>
+    </w:lvl>
+    <w:lvl w:ilvl="6" w:tplc="0409000F" w:tentative="1">
+      <w:start w:val="1"/>
+      <w:numFmt w:val="decimal"/>
+      <w:lvlText w:val="%7."/>
+      <w:lvlJc w:val="left"/>
+      <w:pPr>
+        <w:ind w:left="3300" w:hanging="420"/>
+      </w:pPr>
+    </w:lvl>
+    <w:lvl w:ilvl="7" w:tplc="04090019" w:tentative="1">
+      <w:start w:val="1"/>
+      <w:numFmt w:val="lowerLetter"/>
+      <w:lvlText w:val="%8)"/>
+      <w:lvlJc w:val="left"/>
+      <w:pPr>
+        <w:ind w:left="3720" w:hanging="420"/>
+      </w:pPr>
+    </w:lvl>
+    <w:lvl w:ilvl="8" w:tplc="0409001B" w:tentative="1">
+      <w:start w:val="1"/>
+      <w:numFmt w:val="lowerRoman"/>
+      <w:lvlText w:val="%9."/>
+      <w:lvlJc w:val="right"/>
+      <w:pPr>
+        <w:ind w:left="4140" w:hanging="420"/>
+      </w:pPr>
+    </w:lvl>
+  </w:abstractNum>
+  <w:abstractNum w:abstractNumId="1" w15:restartNumberingAfterBreak="0">
+    <w:nsid w:val="42F56AE9"/>
+    <w:multiLevelType w:val="hybridMultilevel"/>
+    <w:tmpl w:val="81D2F190"/>
+    <w:lvl w:ilvl="0" w:tplc="A1E65D16">
+      <w:start w:val="1"/>
+      <w:numFmt w:val="decimal"/>
+      <w:lvlText w:val="%1."/>
+      <w:lvlJc w:val="left"/>
+      <w:pPr>
+        <w:ind w:left="720" w:hanging="360"/>
+      </w:pPr>
+      <w:rPr>
+        <w:rFonts w:hint="default"/>
+      </w:rPr>
+    </w:lvl>
+    <w:lvl w:ilvl="1" w:tplc="04090019" w:tentative="1">
+      <w:start w:val="1"/>
+      <w:numFmt w:val="lowerLetter"/>
+      <w:lvlText w:val="%2)"/>
+      <w:lvlJc w:val="left"/>
+      <w:pPr>
+        <w:ind w:left="1200" w:hanging="420"/>
+      </w:pPr>
+    </w:lvl>
+    <w:lvl w:ilvl="2" w:tplc="0409001B" w:tentative="1">
+      <w:start w:val="1"/>
+      <w:numFmt w:val="lowerRoman"/>
+      <w:lvlText w:val="%3."/>
+      <w:lvlJc w:val="right"/>
+      <w:pPr>
+        <w:ind w:left="1620" w:hanging="420"/>
+      </w:pPr>
+    </w:lvl>
+    <w:lvl w:ilvl="3" w:tplc="0409000F" w:tentative="1">
+      <w:start w:val="1"/>
+      <w:numFmt w:val="decimal"/>
+      <w:lvlText w:val="%4."/>
+      <w:lvlJc w:val="left"/>
+      <w:pPr>
+        <w:ind w:left="2040" w:hanging="420"/>
+      </w:pPr>
+    </w:lvl>
+    <w:lvl w:ilvl="4" w:tplc="04090019" w:tentative="1">
+      <w:start w:val="1"/>
+      <w:numFmt w:val="lowerLetter"/>
+      <w:lvlText w:val="%5)"/>
+      <w:lvlJc w:val="left"/>
+      <w:pPr>
+        <w:ind w:left="2460" w:hanging="420"/>
+      </w:pPr>
+    </w:lvl>
+    <w:lvl w:ilvl="5" w:tplc="0409001B" w:tentative="1">
+      <w:start w:val="1"/>
+      <w:numFmt w:val="lowerRoman"/>
+      <w:lvlText w:val="%6."/>
+      <w:lvlJc w:val="right"/>
+      <w:pPr>
+        <w:ind w:left="2880" w:hanging="420"/>
+      </w:pPr>
+    </w:lvl>
+    <w:lvl w:ilvl="6" w:tplc="0409000F" w:tentative="1">
+      <w:start w:val="1"/>
+      <w:numFmt w:val="decimal"/>
+      <w:lvlText w:val="%7."/>
+      <w:lvlJc w:val="left"/>
+      <w:pPr>
+        <w:ind w:left="3300" w:hanging="420"/>
+      </w:pPr>
+    </w:lvl>
+    <w:lvl w:ilvl="7" w:tplc="04090019" w:tentative="1">
+      <w:start w:val="1"/>
+      <w:numFmt w:val="lowerLetter"/>
+      <w:lvlText w:val="%8)"/>
+      <w:lvlJc w:val="left"/>
+      <w:pPr>
+        <w:ind w:left="3720" w:hanging="420"/>
+      </w:pPr>
+    </w:lvl>
+    <w:lvl w:ilvl="8" w:tplc="0409001B" w:tentative="1">
+      <w:start w:val="1"/>
+      <w:numFmt w:val="lowerRoman"/>
+      <w:lvlText w:val="%9."/>
+      <w:lvlJc w:val="right"/>
+      <w:pPr>
+        <w:ind w:left="4140" w:hanging="420"/>
+      </w:pPr>
+    </w:lvl>
+  </w:abstractNum>
+  <w:abstractNum w:abstractNumId="2" w15:restartNumberingAfterBreak="0">
     <w:nsid w:val="4BB80485"/>
     <w:multiLevelType w:val="hybridMultilevel"/>
     <w:tmpl w:val="1D8CF8F2"/>
@@ -1335,7 +1667,7 @@
       </w:pPr>
     </w:lvl>
   </w:abstractNum>
-  <w:abstractNum w:abstractNumId="1" w15:restartNumberingAfterBreak="0">
+  <w:abstractNum w:abstractNumId="3" w15:restartNumberingAfterBreak="0">
     <w:nsid w:val="5513758F"/>
     <w:multiLevelType w:val="hybridMultilevel"/>
     <w:tmpl w:val="AA70072C"/>
@@ -1424,7 +1756,7 @@
       </w:pPr>
     </w:lvl>
   </w:abstractNum>
-  <w:abstractNum w:abstractNumId="2" w15:restartNumberingAfterBreak="0">
+  <w:abstractNum w:abstractNumId="4" w15:restartNumberingAfterBreak="0">
     <w:nsid w:val="5FD237A6"/>
     <w:multiLevelType w:val="hybridMultilevel"/>
     <w:tmpl w:val="A126C55C"/>
@@ -1513,7 +1845,7 @@
       </w:pPr>
     </w:lvl>
   </w:abstractNum>
-  <w:abstractNum w:abstractNumId="3" w15:restartNumberingAfterBreak="0">
+  <w:abstractNum w:abstractNumId="5" w15:restartNumberingAfterBreak="0">
     <w:nsid w:val="79F50C6D"/>
     <w:multiLevelType w:val="hybridMultilevel"/>
     <w:tmpl w:val="50C4FE72"/>
@@ -1602,7 +1934,7 @@
       </w:pPr>
     </w:lvl>
   </w:abstractNum>
-  <w:abstractNum w:abstractNumId="4" w15:restartNumberingAfterBreak="0">
+  <w:abstractNum w:abstractNumId="6" w15:restartNumberingAfterBreak="0">
     <w:nsid w:val="7DAF7B8D"/>
     <w:multiLevelType w:val="hybridMultilevel"/>
     <w:tmpl w:val="91B098A0"/>
@@ -1692,19 +2024,25 @@
     </w:lvl>
   </w:abstractNum>
   <w:num w:numId="1">
+    <w:abstractNumId w:val="5"/>
+  </w:num>
+  <w:num w:numId="2">
+    <w:abstractNumId w:val="6"/>
+  </w:num>
+  <w:num w:numId="3">
+    <w:abstractNumId w:val="2"/>
+  </w:num>
+  <w:num w:numId="4">
+    <w:abstractNumId w:val="4"/>
+  </w:num>
+  <w:num w:numId="5">
     <w:abstractNumId w:val="3"/>
   </w:num>
-  <w:num w:numId="2">
-    <w:abstractNumId w:val="4"/>
+  <w:num w:numId="6">
+    <w:abstractNumId w:val="1"/>
   </w:num>
-  <w:num w:numId="3">
+  <w:num w:numId="7">
     <w:abstractNumId w:val="0"/>
-  </w:num>
-  <w:num w:numId="4">
-    <w:abstractNumId w:val="2"/>
-  </w:num>
-  <w:num w:numId="5">
-    <w:abstractNumId w:val="1"/>
   </w:num>
 </w:numbering>
 </file>

</xml_diff>

<commit_message>
team module pageTeam & rowCount (dao,service,test)
</commit_message>
<xml_diff>
--- a/问题记录.docx
+++ b/问题记录.docx
@@ -15,21 +15,7 @@
         <w:rPr>
           <w:rFonts w:hint="eastAsia"/>
         </w:rPr>
-        <w:t>entity实体类自动生成</w:t>
-      </w:r>
-      <w:proofErr w:type="spellStart"/>
-      <w:r>
-        <w:rPr>
-          <w:rFonts w:hint="eastAsia"/>
-        </w:rPr>
-        <w:t>serialversionid</w:t>
-      </w:r>
-      <w:proofErr w:type="spellEnd"/>
-      <w:r>
-        <w:rPr>
-          <w:rFonts w:hint="eastAsia"/>
-        </w:rPr>
-        <w:t>序列号（Settings）</w:t>
+        <w:t>entity实体类自动生成serialversionid序列号（Settings）</w:t>
       </w:r>
     </w:p>
     <w:p>
@@ -175,7 +161,6 @@
         </w:numPr>
         <w:ind w:firstLineChars="0"/>
       </w:pPr>
-      <w:proofErr w:type="spellStart"/>
       <w:r>
         <w:t>M</w:t>
       </w:r>
@@ -188,7 +173,6 @@
       <w:r>
         <w:t>Batis</w:t>
       </w:r>
-      <w:proofErr w:type="spellEnd"/>
       <w:r>
         <w:rPr>
           <w:rFonts w:hint="eastAsia"/>
@@ -218,35 +202,7 @@
         <w:rPr>
           <w:rFonts w:hint="eastAsia"/>
         </w:rPr>
-        <w:t>Mapper文件的</w:t>
-      </w:r>
-      <w:proofErr w:type="spellStart"/>
-      <w:r>
-        <w:rPr>
-          <w:rFonts w:hint="eastAsia"/>
-        </w:rPr>
-        <w:t>sql</w:t>
-      </w:r>
-      <w:proofErr w:type="spellEnd"/>
-      <w:r>
-        <w:rPr>
-          <w:rFonts w:hint="eastAsia"/>
-        </w:rPr>
-        <w:t>语句最好不要加“；”，因为数据库不只有</w:t>
-      </w:r>
-      <w:proofErr w:type="spellStart"/>
-      <w:r>
-        <w:rPr>
-          <w:rFonts w:hint="eastAsia"/>
-        </w:rPr>
-        <w:t>mysql</w:t>
-      </w:r>
-      <w:proofErr w:type="spellEnd"/>
-      <w:r>
-        <w:rPr>
-          <w:rFonts w:hint="eastAsia"/>
-        </w:rPr>
-        <w:t>一种语法规范。</w:t>
+        <w:t>Mapper文件的sql语句最好不要加“；”，因为数据库不只有mysql一种语法规范。</w:t>
       </w:r>
     </w:p>
     <w:p>
@@ -262,38 +218,11 @@
         <w:rPr>
           <w:rFonts w:hint="eastAsia"/>
         </w:rPr>
-        <w:t>现在的</w:t>
-      </w:r>
-      <w:proofErr w:type="spellStart"/>
-      <w:r>
-        <w:rPr>
-          <w:rFonts w:hint="eastAsia"/>
-        </w:rPr>
-        <w:t>mysql</w:t>
-      </w:r>
-      <w:proofErr w:type="spellEnd"/>
-      <w:r>
-        <w:rPr>
-          <w:rFonts w:hint="eastAsia"/>
-        </w:rPr>
-        <w:t>的driver名已经改了，变为：</w:t>
-      </w:r>
-      <w:proofErr w:type="spellStart"/>
-      <w:proofErr w:type="gramStart"/>
-      <w:r>
-        <w:rPr>
-          <w:rFonts w:hint="eastAsia"/>
-        </w:rPr>
-        <w:t>com</w:t>
-      </w:r>
-      <w:r>
-        <w:t>.mysql</w:t>
-      </w:r>
-      <w:proofErr w:type="gramEnd"/>
-      <w:r>
-        <w:t>.cj.jdbc.Driver</w:t>
-      </w:r>
-      <w:proofErr w:type="spellEnd"/>
+        <w:t>现在的mysql的driver名已经改了，变为：com</w:t>
+      </w:r>
+      <w:r>
+        <w:t>.mysql.cj.jdbc.Driver</w:t>
+      </w:r>
     </w:p>
     <w:p>
       <w:pPr>
@@ -304,7 +233,6 @@
         </w:numPr>
         <w:ind w:firstLineChars="0"/>
       </w:pPr>
-      <w:proofErr w:type="spellStart"/>
       <w:r>
         <w:rPr>
           <w:rFonts w:hint="eastAsia"/>
@@ -314,7 +242,6 @@
       <w:r>
         <w:t>rl</w:t>
       </w:r>
-      <w:proofErr w:type="spellEnd"/>
       <w:r>
         <w:rPr>
           <w:rFonts w:hint="eastAsia"/>
@@ -328,13 +255,8 @@
         <w:ind w:left="360" w:firstLineChars="0" w:firstLine="0"/>
       </w:pPr>
       <w:r>
-        <w:t>url=</w:t>
-      </w:r>
-      <w:proofErr w:type="gramStart"/>
-      <w:r>
-        <w:t>jdbc:mysql:///ssm_travel?useUnicode=true&amp;characterEncoding=UTF-8&amp;allowMultiQueries=true&amp;useSSL=true&amp;serverTimezone=UTC</w:t>
-      </w:r>
-      <w:proofErr w:type="gramEnd"/>
+        <w:t>url=jdbc:mysql:///ssm_travel?useUnicode=true&amp;characterEncoding=UTF-8&amp;allowMultiQueries=true&amp;useSSL=true&amp;serverTimezone=UTC</w:t>
+      </w:r>
     </w:p>
     <w:p>
       <w:pPr>
@@ -383,19 +305,11 @@
         <w:rPr>
           <w:rFonts w:hint="eastAsia"/>
         </w:rPr>
-        <w:t>需要引用</w:t>
-      </w:r>
-      <w:proofErr w:type="spellStart"/>
-      <w:r>
-        <w:rPr>
-          <w:rFonts w:hint="eastAsia"/>
-        </w:rPr>
-        <w:t>javax</w:t>
+        <w:t>需要引用javax</w:t>
       </w:r>
       <w:r>
         <w:t>.Servlet</w:t>
       </w:r>
-      <w:proofErr w:type="spellEnd"/>
       <w:r>
         <w:rPr>
           <w:rFonts w:hint="eastAsia"/>
@@ -412,47 +326,11 @@
         </w:numPr>
         <w:ind w:firstLineChars="0"/>
       </w:pPr>
-      <w:proofErr w:type="spellStart"/>
-      <w:r>
-        <w:rPr>
-          <w:rFonts w:hint="eastAsia"/>
-        </w:rPr>
-        <w:t>Mybatis</w:t>
-      </w:r>
-      <w:proofErr w:type="spellEnd"/>
-      <w:r>
-        <w:rPr>
-          <w:rFonts w:hint="eastAsia"/>
-        </w:rPr>
-        <w:t>（Dao）的接口不用</w:t>
-      </w:r>
-      <w:proofErr w:type="gramStart"/>
-      <w:r>
-        <w:rPr>
-          <w:rFonts w:hint="eastAsia"/>
-        </w:rPr>
-        <w:t>写实现类</w:t>
-      </w:r>
-      <w:proofErr w:type="gramEnd"/>
-      <w:r>
-        <w:rPr>
-          <w:rFonts w:hint="eastAsia"/>
-        </w:rPr>
-        <w:t>，Spring内部会生成其实现类，因此</w:t>
-      </w:r>
-      <w:proofErr w:type="spellStart"/>
-      <w:r>
-        <w:rPr>
-          <w:rFonts w:hint="eastAsia"/>
-        </w:rPr>
-        <w:t>dao</w:t>
-      </w:r>
-      <w:proofErr w:type="spellEnd"/>
-      <w:r>
-        <w:rPr>
-          <w:rFonts w:hint="eastAsia"/>
-        </w:rPr>
-        <w:t>层不用加注解（类似于@</w:t>
+      <w:r>
+        <w:rPr>
+          <w:rFonts w:hint="eastAsia"/>
+        </w:rPr>
+        <w:t>Mybatis（Dao）的接口不用写实现类，Spring内部会生成其实现类，因此dao层不用加注解（类似于@</w:t>
       </w:r>
       <w:r>
         <w:t>Component</w:t>
@@ -520,21 +398,7 @@
         <w:rPr>
           <w:rFonts w:hint="eastAsia"/>
         </w:rPr>
-        <w:t>更新了</w:t>
-      </w:r>
-      <w:proofErr w:type="spellStart"/>
-      <w:r>
-        <w:rPr>
-          <w:rFonts w:hint="eastAsia"/>
-        </w:rPr>
-        <w:t>js</w:t>
-      </w:r>
-      <w:proofErr w:type="spellEnd"/>
-      <w:r>
-        <w:rPr>
-          <w:rFonts w:hint="eastAsia"/>
-        </w:rPr>
-        <w:t>文件但是浏览器显示的还是旧的文件，因为缓存问题，解决方法：将</w:t>
+        <w:t>更新了js文件但是浏览器显示的还是旧的文件，因为缓存问题，解决方法：将</w:t>
       </w:r>
       <w:r>
         <w:t>Disable cache</w:t>
@@ -608,7 +472,6 @@
         </w:numPr>
         <w:ind w:firstLineChars="0"/>
       </w:pPr>
-      <w:proofErr w:type="spellStart"/>
       <w:r>
         <w:rPr>
           <w:rFonts w:hint="eastAsia"/>
@@ -618,7 +481,6 @@
       <w:r>
         <w:t>s</w:t>
       </w:r>
-      <w:proofErr w:type="spellEnd"/>
       <w:r>
         <w:rPr>
           <w:rFonts w:hint="eastAsia"/>
@@ -741,21 +603,7 @@
         <w:rPr>
           <w:rFonts w:hint="eastAsia"/>
         </w:rPr>
-        <w:t>若启动正常，则清浏览器缓存，假如启动失败检测代码问题（例数据库，路径，</w:t>
-      </w:r>
-      <w:proofErr w:type="spellStart"/>
-      <w:r>
-        <w:rPr>
-          <w:rFonts w:hint="eastAsia"/>
-        </w:rPr>
-        <w:t>ClassNotFoundException</w:t>
-      </w:r>
-      <w:proofErr w:type="spellEnd"/>
-      <w:r>
-        <w:rPr>
-          <w:rFonts w:hint="eastAsia"/>
-        </w:rPr>
-        <w:t>）</w:t>
+        <w:t>若启动正常，则清浏览器缓存，假如启动失败检测代码问题（例数据库，路径，ClassNotFoundException）</w:t>
       </w:r>
     </w:p>
     <w:p>
@@ -767,8 +615,6 @@
         </w:numPr>
         <w:ind w:firstLineChars="0"/>
       </w:pPr>
-      <w:proofErr w:type="spellStart"/>
-      <w:proofErr w:type="gramStart"/>
       <w:r>
         <w:rPr>
           <w:rFonts w:hint="eastAsia"/>
@@ -785,12 +631,7 @@
         <w:t>xception:</w:t>
       </w:r>
       <w:r>
-        <w:t>Invalid</w:t>
-      </w:r>
-      <w:proofErr w:type="spellEnd"/>
-      <w:proofErr w:type="gramEnd"/>
-      <w:r>
-        <w:t xml:space="preserve"> bound statement</w:t>
+        <w:t>Invalid bound statement</w:t>
       </w:r>
     </w:p>
     <w:p>
@@ -957,7 +798,6 @@
         </w:rPr>
         <w:t>ervice，@</w:t>
       </w:r>
-      <w:proofErr w:type="spellStart"/>
       <w:r>
         <w:t>A</w:t>
       </w:r>
@@ -965,14 +805,7 @@
         <w:rPr>
           <w:rFonts w:hint="eastAsia"/>
         </w:rPr>
-        <w:t>utowired</w:t>
-      </w:r>
-      <w:proofErr w:type="spellEnd"/>
-      <w:r>
-        <w:rPr>
-          <w:rFonts w:hint="eastAsia"/>
-        </w:rPr>
-        <w:t>）</w:t>
+        <w:t>utowired）</w:t>
       </w:r>
     </w:p>
     <w:p>
@@ -990,7 +823,6 @@
         </w:rPr>
         <w:t>通过Logger类（日志）打印出来看，例如</w:t>
       </w:r>
-      <w:proofErr w:type="spellStart"/>
       <w:r>
         <w:rPr>
           <w:rFonts w:hint="eastAsia"/>
@@ -1004,14 +836,7 @@
         <w:rPr>
           <w:rFonts w:hint="eastAsia"/>
         </w:rPr>
-        <w:t>ervice</w:t>
-      </w:r>
-      <w:proofErr w:type="spellEnd"/>
-      <w:r>
-        <w:rPr>
-          <w:rFonts w:hint="eastAsia"/>
-        </w:rPr>
-        <w:t>对象空指针</w:t>
+        <w:t>ervice对象空指针</w:t>
       </w:r>
       <w:r>
         <w:rPr>
@@ -1037,8 +862,6 @@
       <w:r>
         <w:t xml:space="preserve"> </w:t>
       </w:r>
-      <w:proofErr w:type="spellStart"/>
-      <w:proofErr w:type="gramStart"/>
       <w:r>
         <w:rPr>
           <w:rFonts w:hint="eastAsia"/>
@@ -1046,15 +869,7 @@
         <w:t>java</w:t>
       </w:r>
       <w:r>
-        <w:t>.util</w:t>
-      </w:r>
-      <w:proofErr w:type="gramEnd"/>
-      <w:r>
-        <w:t>.logging.Logger</w:t>
-      </w:r>
-      <w:proofErr w:type="spellEnd"/>
-      <w:r>
-        <w:t>;</w:t>
+        <w:t>.util.logging.Logger;</w:t>
       </w:r>
     </w:p>
     <w:p>
@@ -1070,145 +885,79 @@
         <w:t>p</w:t>
       </w:r>
       <w:r>
-        <w:t xml:space="preserve">rivate Logger </w:t>
-      </w:r>
-      <w:proofErr w:type="spellStart"/>
-      <w:r>
+        <w:t>rivate Logger logger</w:t>
+      </w:r>
+      <w:r>
+        <w:t xml:space="preserve"> = Logger.getLogger(ProjectController.class.getSimpleN</w:t>
+      </w:r>
+      <w:r>
+        <w:rPr>
+          <w:rFonts w:hint="eastAsia"/>
+        </w:rPr>
+        <w:t>am</w:t>
+      </w:r>
+      <w:r>
+        <w:t>e());</w:t>
+      </w:r>
+    </w:p>
+    <w:p>
+      <w:pPr>
+        <w:pStyle w:val="a3"/>
+        <w:ind w:left="720" w:firstLineChars="0" w:firstLine="0"/>
+      </w:pPr>
+      <w:r>
+        <w:rPr>
+          <w:rFonts w:hint="eastAsia"/>
+        </w:rPr>
+        <w:t>/</w:t>
+      </w:r>
+      <w:r>
+        <w:t>/</w:t>
+      </w:r>
+      <w:r>
+        <w:t xml:space="preserve"> </w:t>
+      </w:r>
+      <w:r>
+        <w:t>getSimpleN</w:t>
+      </w:r>
+      <w:r>
+        <w:rPr>
+          <w:rFonts w:hint="eastAsia"/>
+        </w:rPr>
+        <w:t>am</w:t>
+      </w:r>
+      <w:r>
+        <w:t>e()</w:t>
+      </w:r>
+      <w:r>
+        <w:rPr>
+          <w:rFonts w:hint="eastAsia"/>
+        </w:rPr>
+        <w:t>为类的名字，getName</w:t>
+      </w:r>
+      <w:r>
+        <w:t>()</w:t>
+      </w:r>
+      <w:r>
+        <w:rPr>
+          <w:rFonts w:hint="eastAsia"/>
+        </w:rPr>
+        <w:t>为包含包名的类名。</w:t>
+      </w:r>
+    </w:p>
+    <w:p>
+      <w:pPr>
+        <w:pStyle w:val="a3"/>
+        <w:ind w:left="720" w:firstLineChars="0" w:firstLine="0"/>
+      </w:pPr>
+      <w:r>
+        <w:rPr>
+          <w:rFonts w:hint="eastAsia"/>
+        </w:rPr>
         <w:t>logger</w:t>
       </w:r>
-      <w:proofErr w:type="spellEnd"/>
-      <w:r>
-        <w:t xml:space="preserve"> = </w:t>
-      </w:r>
-      <w:proofErr w:type="spellStart"/>
-      <w:r>
-        <w:t>Logger.getLogger</w:t>
-      </w:r>
-      <w:proofErr w:type="spellEnd"/>
-      <w:r>
-        <w:t>(</w:t>
-      </w:r>
-      <w:proofErr w:type="spellStart"/>
-      <w:proofErr w:type="gramStart"/>
-      <w:r>
-        <w:t>ProjectController.class.getSimpleN</w:t>
-      </w:r>
-      <w:r>
-        <w:rPr>
-          <w:rFonts w:hint="eastAsia"/>
-        </w:rPr>
-        <w:t>am</w:t>
-      </w:r>
-      <w:r>
-        <w:t>e</w:t>
-      </w:r>
-      <w:proofErr w:type="spellEnd"/>
-      <w:proofErr w:type="gramEnd"/>
-      <w:r>
-        <w:t>());</w:t>
-      </w:r>
-    </w:p>
-    <w:p>
-      <w:pPr>
-        <w:pStyle w:val="a3"/>
-        <w:ind w:left="720" w:firstLineChars="0" w:firstLine="0"/>
-      </w:pPr>
-      <w:r>
-        <w:rPr>
-          <w:rFonts w:hint="eastAsia"/>
-        </w:rPr>
-        <w:t>/</w:t>
-      </w:r>
-      <w:r>
-        <w:t>/</w:t>
-      </w:r>
-      <w:r>
-        <w:t xml:space="preserve"> </w:t>
-      </w:r>
-      <w:proofErr w:type="spellStart"/>
-      <w:r>
-        <w:t>getSimpleN</w:t>
-      </w:r>
-      <w:r>
-        <w:rPr>
-          <w:rFonts w:hint="eastAsia"/>
-        </w:rPr>
-        <w:t>am</w:t>
-      </w:r>
-      <w:r>
-        <w:t>e</w:t>
-      </w:r>
-      <w:proofErr w:type="spellEnd"/>
-      <w:r>
-        <w:t>()</w:t>
-      </w:r>
-      <w:r>
-        <w:rPr>
-          <w:rFonts w:hint="eastAsia"/>
-        </w:rPr>
-        <w:t>为类的名字，</w:t>
-      </w:r>
-      <w:proofErr w:type="spellStart"/>
-      <w:r>
-        <w:rPr>
-          <w:rFonts w:hint="eastAsia"/>
-        </w:rPr>
-        <w:t>getName</w:t>
-      </w:r>
-      <w:proofErr w:type="spellEnd"/>
-      <w:r>
-        <w:t>()</w:t>
-      </w:r>
-      <w:r>
-        <w:rPr>
-          <w:rFonts w:hint="eastAsia"/>
-        </w:rPr>
-        <w:t>为</w:t>
-      </w:r>
-      <w:proofErr w:type="gramStart"/>
-      <w:r>
-        <w:rPr>
-          <w:rFonts w:hint="eastAsia"/>
-        </w:rPr>
-        <w:t>包含包名的</w:t>
-      </w:r>
-      <w:proofErr w:type="gramEnd"/>
-      <w:r>
-        <w:rPr>
-          <w:rFonts w:hint="eastAsia"/>
-        </w:rPr>
-        <w:t>类名。</w:t>
-      </w:r>
-    </w:p>
-    <w:p>
-      <w:pPr>
-        <w:pStyle w:val="a3"/>
-        <w:ind w:left="720" w:firstLineChars="0" w:firstLine="0"/>
-      </w:pPr>
-      <w:r>
-        <w:rPr>
-          <w:rFonts w:hint="eastAsia"/>
-        </w:rPr>
-        <w:t>logger</w:t>
-      </w:r>
-      <w:r>
-        <w:t>.info(“</w:t>
-      </w:r>
-      <w:proofErr w:type="spellStart"/>
-      <w:r>
-        <w:t>projectService</w:t>
-      </w:r>
-      <w:proofErr w:type="spellEnd"/>
-      <w:r>
-        <w:t xml:space="preserve"> = ” + </w:t>
-      </w:r>
-      <w:proofErr w:type="spellStart"/>
-      <w:r>
-        <w:t>projectService</w:t>
-      </w:r>
-      <w:proofErr w:type="spellEnd"/>
-      <w:r>
-        <w:t>); //</w:t>
+      <w:r>
+        <w:t>.info(“projectService = ” + projectService); //</w:t>
       </w:r>
       <w:r>
         <w:rPr>
@@ -1237,9 +986,6 @@
       <w:pPr>
         <w:pStyle w:val="a3"/>
         <w:ind w:left="360" w:firstLineChars="0" w:firstLine="0"/>
-        <w:rPr>
-          <w:rFonts w:hint="eastAsia"/>
-        </w:rPr>
       </w:pPr>
       <w:r>
         <w:t>W</w:t>
@@ -1250,8 +996,6 @@
         </w:rPr>
         <w:t>indows：</w:t>
       </w:r>
-      <w:bookmarkStart w:id="0" w:name="_GoBack"/>
-      <w:bookmarkEnd w:id="0"/>
     </w:p>
     <w:p>
       <w:pPr>
@@ -1262,19 +1006,11 @@
         </w:numPr>
         <w:ind w:firstLineChars="0"/>
       </w:pPr>
-      <w:proofErr w:type="spellStart"/>
-      <w:r>
-        <w:rPr>
-          <w:rFonts w:hint="eastAsia"/>
-        </w:rPr>
-        <w:t>jdk</w:t>
-      </w:r>
-      <w:proofErr w:type="spellEnd"/>
-      <w:r>
-        <w:rPr>
-          <w:rFonts w:hint="eastAsia"/>
-        </w:rPr>
-        <w:t>/bin中执行shutdown</w:t>
+      <w:r>
+        <w:rPr>
+          <w:rFonts w:hint="eastAsia"/>
+        </w:rPr>
+        <w:t>jdk/bin中执行shutdown</w:t>
       </w:r>
       <w:r>
         <w:t>.bat</w:t>
@@ -1300,7 +1036,6 @@
         </w:numPr>
         <w:ind w:firstLineChars="0"/>
       </w:pPr>
-      <w:proofErr w:type="spellStart"/>
       <w:r>
         <w:rPr>
           <w:rFonts w:hint="eastAsia"/>
@@ -1308,19 +1043,7 @@
         <w:t>p</w:t>
       </w:r>
       <w:r>
-        <w:t>s</w:t>
-      </w:r>
-      <w:proofErr w:type="spellEnd"/>
-      <w:r>
-        <w:t xml:space="preserve"> -</w:t>
-      </w:r>
-      <w:proofErr w:type="spellStart"/>
-      <w:r>
-        <w:t>ef|grep</w:t>
-      </w:r>
-      <w:proofErr w:type="spellEnd"/>
-      <w:r>
-        <w:t xml:space="preserve"> tomcat</w:t>
+        <w:t>s -ef|grep tomcat</w:t>
       </w:r>
     </w:p>
     <w:p>
@@ -1331,9 +1054,6 @@
           <w:numId w:val="7"/>
         </w:numPr>
         <w:ind w:firstLineChars="0"/>
-        <w:rPr>
-          <w:rFonts w:hint="eastAsia"/>
-        </w:rPr>
       </w:pPr>
       <w:r>
         <w:rPr>
@@ -1348,16 +1068,22 @@
         <w:rPr>
           <w:rFonts w:hint="eastAsia"/>
         </w:rPr>
-        <w:t>进程号（</w:t>
-      </w:r>
-      <w:proofErr w:type="spellStart"/>
-      <w:r>
-        <w:rPr>
-          <w:rFonts w:hint="eastAsia"/>
-        </w:rPr>
-        <w:t>pid</w:t>
-      </w:r>
-      <w:proofErr w:type="spellEnd"/>
+        <w:t>进程号（pid）</w:t>
+      </w:r>
+    </w:p>
+    <w:p>
+      <w:pPr>
+        <w:ind w:firstLine="360"/>
+      </w:pPr>
+      <w:r>
+        <w:rPr>
+          <w:rFonts w:hint="eastAsia"/>
+        </w:rPr>
+        <w:t>修改端口号（server.</w:t>
+      </w:r>
+      <w:r>
+        <w:t>xml</w:t>
+      </w:r>
       <w:r>
         <w:rPr>
           <w:rFonts w:hint="eastAsia"/>
@@ -1368,24 +1094,166 @@
     <w:p>
       <w:pPr>
         <w:ind w:firstLine="360"/>
-        <w:rPr>
-          <w:rFonts w:hint="eastAsia"/>
-        </w:rPr>
-      </w:pPr>
-      <w:r>
-        <w:rPr>
-          <w:rFonts w:hint="eastAsia"/>
-        </w:rPr>
-        <w:t>修改端口号（server.</w:t>
-      </w:r>
-      <w:r>
-        <w:t>xml</w:t>
-      </w:r>
-      <w:r>
-        <w:rPr>
-          <w:rFonts w:hint="eastAsia"/>
-        </w:rPr>
-        <w:t>）</w:t>
+      </w:pPr>
+    </w:p>
+    <w:p>
+      <w:pPr>
+        <w:pStyle w:val="a3"/>
+        <w:numPr>
+          <w:ilvl w:val="0"/>
+          <w:numId w:val="1"/>
+        </w:numPr>
+        <w:ind w:firstLineChars="0"/>
+      </w:pPr>
+      <w:r>
+        <w:rPr>
+          <w:rFonts w:hint="eastAsia"/>
+        </w:rPr>
+        <w:t>客户端出现400错误</w:t>
+      </w:r>
+    </w:p>
+    <w:p>
+      <w:pPr>
+        <w:pStyle w:val="a3"/>
+        <w:ind w:left="360" w:firstLineChars="0" w:firstLine="0"/>
+      </w:pPr>
+      <w:r>
+        <w:rPr>
+          <w:rFonts w:hint="eastAsia"/>
+        </w:rPr>
+        <w:t>问题原因：</w:t>
+      </w:r>
+    </w:p>
+    <w:p>
+      <w:pPr>
+        <w:pStyle w:val="a3"/>
+        <w:numPr>
+          <w:ilvl w:val="0"/>
+          <w:numId w:val="8"/>
+        </w:numPr>
+        <w:ind w:firstLineChars="0"/>
+      </w:pPr>
+      <w:r>
+        <w:rPr>
+          <w:rFonts w:hint="eastAsia"/>
+        </w:rPr>
+        <w:t>客户端日期格式为：</w:t>
+      </w:r>
+      <w:r>
+        <w:rPr>
+          <w:rFonts w:hint="eastAsia"/>
+        </w:rPr>
+        <w:t>y</w:t>
+      </w:r>
+      <w:r>
+        <w:t>yyy</w:t>
+      </w:r>
+      <w:r>
+        <w:t>/MM/</w:t>
+      </w:r>
+      <w:r>
+        <w:t>dd</w:t>
+      </w:r>
+      <w:r>
+        <w:rPr>
+          <w:rFonts w:hint="eastAsia"/>
+        </w:rPr>
+        <w:t>，而entity中date类型的变量用了Spring的注解，@</w:t>
+      </w:r>
+      <w:r>
+        <w:t>DateTimeFormat(pattern = “yyyy</w:t>
+      </w:r>
+      <w:r>
+        <w:rPr>
+          <w:rFonts w:hint="eastAsia"/>
+        </w:rPr>
+        <w:t>-</w:t>
+      </w:r>
+      <w:r>
+        <w:t>MM</w:t>
+      </w:r>
+      <w:r>
+        <w:rPr>
+          <w:rFonts w:hint="eastAsia"/>
+        </w:rPr>
+        <w:t>-</w:t>
+      </w:r>
+      <w:r>
+        <w:t>dd”),</w:t>
+      </w:r>
+      <w:r>
+        <w:rPr>
+          <w:rFonts w:hint="eastAsia"/>
+        </w:rPr>
+        <w:t>两者格式不匹配。</w:t>
+      </w:r>
+    </w:p>
+    <w:p>
+      <w:pPr>
+        <w:pStyle w:val="a3"/>
+        <w:numPr>
+          <w:ilvl w:val="0"/>
+          <w:numId w:val="1"/>
+        </w:numPr>
+        <w:ind w:firstLineChars="0"/>
+      </w:pPr>
+      <w:r>
+        <w:rPr>
+          <w:rFonts w:hint="eastAsia"/>
+        </w:rPr>
+        <w:t>客户端出现406错误</w:t>
+      </w:r>
+    </w:p>
+    <w:p>
+      <w:pPr>
+        <w:pStyle w:val="a3"/>
+        <w:ind w:left="360" w:firstLineChars="0" w:firstLine="0"/>
+      </w:pPr>
+      <w:r>
+        <w:rPr>
+          <w:rFonts w:hint="eastAsia"/>
+        </w:rPr>
+        <w:t>问题原因：</w:t>
+      </w:r>
+    </w:p>
+    <w:p>
+      <w:pPr>
+        <w:pStyle w:val="a3"/>
+        <w:numPr>
+          <w:ilvl w:val="0"/>
+          <w:numId w:val="9"/>
+        </w:numPr>
+        <w:ind w:firstLineChars="0"/>
+        <w:rPr>
+          <w:rFonts w:hint="eastAsia"/>
+        </w:rPr>
+      </w:pPr>
+      <w:r>
+        <w:rPr>
+          <w:rFonts w:hint="eastAsia"/>
+        </w:rPr>
+        <w:t>写了@</w:t>
+      </w:r>
+      <w:r>
+        <w:t>ResponseBody</w:t>
+      </w:r>
+      <w:r>
+        <w:rPr>
+          <w:rFonts w:hint="eastAsia"/>
+        </w:rPr>
+        <w:t>注解，没有加相关的依赖</w:t>
+      </w:r>
+      <w:r>
+        <w:rPr>
+          <w:rFonts w:hint="eastAsia"/>
+        </w:rPr>
+        <w:t>。表示</w:t>
+      </w:r>
+      <w:r>
+        <w:rPr>
+          <w:rFonts w:hint="eastAsia"/>
+        </w:rPr>
+        <w:t>请求的资源内容特性无法满足请求头中的条件，因而无法生成响应实体。</w:t>
       </w:r>
     </w:p>
     <w:sectPr>
@@ -1401,6 +1269,184 @@
 <file path=word/numbering.xml><?xml version="1.0" encoding="utf-8"?>
 <w:numbering xmlns:wpc="http://schemas.microsoft.com/office/word/2010/wordprocessingCanvas" xmlns:cx="http://schemas.microsoft.com/office/drawing/2014/chartex" xmlns:cx1="http://schemas.microsoft.com/office/drawing/2015/9/8/chartex" xmlns:cx2="http://schemas.microsoft.com/office/drawing/2015/10/21/chartex" xmlns:cx3="http://schemas.microsoft.com/office/drawing/2016/5/9/chartex" xmlns:cx4="http://schemas.microsoft.com/office/drawing/2016/5/10/chartex" xmlns:cx5="http://schemas.microsoft.com/office/drawing/2016/5/11/chartex" xmlns:cx6="http://schemas.microsoft.com/office/drawing/2016/5/12/chartex" xmlns:cx7="http://schemas.microsoft.com/office/drawing/2016/5/13/chartex" xmlns:cx8="http://schemas.microsoft.com/office/drawing/2016/5/14/chartex" xmlns:mc="http://schemas.openxmlformats.org/markup-compatibility/2006" xmlns:aink="http://schemas.microsoft.com/office/drawing/2016/ink" xmlns:am3d="http://schemas.microsoft.com/office/drawing/2017/model3d" xmlns:o="urn:schemas-microsoft-com:office:office" xmlns:r="http://schemas.openxmlformats.org/officeDocument/2006/relationships" xmlns:m="http://schemas.openxmlformats.org/officeDocument/2006/math" xmlns:v="urn:schemas-microsoft-com:vml" xmlns:wp14="http://schemas.microsoft.com/office/word/2010/wordprocessingDrawing" xmlns:wp="http://schemas.openxmlformats.org/drawingml/2006/wordprocessingDrawing" xmlns:w10="urn:schemas-microsoft-com:office:word" xmlns:w="http://schemas.openxmlformats.org/wordprocessingml/2006/main" xmlns:w14="http://schemas.microsoft.com/office/word/2010/wordml" xmlns:w15="http://schemas.microsoft.com/office/word/2012/wordml" xmlns:w16cex="http://schemas.microsoft.com/office/word/2018/wordml/cex" xmlns:w16cid="http://schemas.microsoft.com/office/word/2016/wordml/cid" xmlns:w16="http://schemas.microsoft.com/office/word/2018/wordml" xmlns:w16se="http://schemas.microsoft.com/office/word/2015/wordml/symex" xmlns:wpg="http://schemas.microsoft.com/office/word/2010/wordprocessingGroup" xmlns:wpi="http://schemas.microsoft.com/office/word/2010/wordprocessingInk" xmlns:wne="http://schemas.microsoft.com/office/word/2006/wordml" xmlns:wps="http://schemas.microsoft.com/office/word/2010/wordprocessingShape" mc:Ignorable="w14 w15 w16se w16cid w16 w16cex wp14">
   <w:abstractNum w:abstractNumId="0" w15:restartNumberingAfterBreak="0">
+    <w:nsid w:val="27B75FCC"/>
+    <w:multiLevelType w:val="hybridMultilevel"/>
+    <w:tmpl w:val="823479E6"/>
+    <w:lvl w:ilvl="0" w:tplc="DCD2F272">
+      <w:start w:val="1"/>
+      <w:numFmt w:val="decimal"/>
+      <w:lvlText w:val="%1."/>
+      <w:lvlJc w:val="left"/>
+      <w:pPr>
+        <w:ind w:left="720" w:hanging="360"/>
+      </w:pPr>
+      <w:rPr>
+        <w:rFonts w:hint="default"/>
+      </w:rPr>
+    </w:lvl>
+    <w:lvl w:ilvl="1" w:tplc="04090019" w:tentative="1">
+      <w:start w:val="1"/>
+      <w:numFmt w:val="lowerLetter"/>
+      <w:lvlText w:val="%2)"/>
+      <w:lvlJc w:val="left"/>
+      <w:pPr>
+        <w:ind w:left="1200" w:hanging="420"/>
+      </w:pPr>
+    </w:lvl>
+    <w:lvl w:ilvl="2" w:tplc="0409001B" w:tentative="1">
+      <w:start w:val="1"/>
+      <w:numFmt w:val="lowerRoman"/>
+      <w:lvlText w:val="%3."/>
+      <w:lvlJc w:val="right"/>
+      <w:pPr>
+        <w:ind w:left="1620" w:hanging="420"/>
+      </w:pPr>
+    </w:lvl>
+    <w:lvl w:ilvl="3" w:tplc="0409000F" w:tentative="1">
+      <w:start w:val="1"/>
+      <w:numFmt w:val="decimal"/>
+      <w:lvlText w:val="%4."/>
+      <w:lvlJc w:val="left"/>
+      <w:pPr>
+        <w:ind w:left="2040" w:hanging="420"/>
+      </w:pPr>
+    </w:lvl>
+    <w:lvl w:ilvl="4" w:tplc="04090019" w:tentative="1">
+      <w:start w:val="1"/>
+      <w:numFmt w:val="lowerLetter"/>
+      <w:lvlText w:val="%5)"/>
+      <w:lvlJc w:val="left"/>
+      <w:pPr>
+        <w:ind w:left="2460" w:hanging="420"/>
+      </w:pPr>
+    </w:lvl>
+    <w:lvl w:ilvl="5" w:tplc="0409001B" w:tentative="1">
+      <w:start w:val="1"/>
+      <w:numFmt w:val="lowerRoman"/>
+      <w:lvlText w:val="%6."/>
+      <w:lvlJc w:val="right"/>
+      <w:pPr>
+        <w:ind w:left="2880" w:hanging="420"/>
+      </w:pPr>
+    </w:lvl>
+    <w:lvl w:ilvl="6" w:tplc="0409000F" w:tentative="1">
+      <w:start w:val="1"/>
+      <w:numFmt w:val="decimal"/>
+      <w:lvlText w:val="%7."/>
+      <w:lvlJc w:val="left"/>
+      <w:pPr>
+        <w:ind w:left="3300" w:hanging="420"/>
+      </w:pPr>
+    </w:lvl>
+    <w:lvl w:ilvl="7" w:tplc="04090019" w:tentative="1">
+      <w:start w:val="1"/>
+      <w:numFmt w:val="lowerLetter"/>
+      <w:lvlText w:val="%8)"/>
+      <w:lvlJc w:val="left"/>
+      <w:pPr>
+        <w:ind w:left="3720" w:hanging="420"/>
+      </w:pPr>
+    </w:lvl>
+    <w:lvl w:ilvl="8" w:tplc="0409001B" w:tentative="1">
+      <w:start w:val="1"/>
+      <w:numFmt w:val="lowerRoman"/>
+      <w:lvlText w:val="%9."/>
+      <w:lvlJc w:val="right"/>
+      <w:pPr>
+        <w:ind w:left="4140" w:hanging="420"/>
+      </w:pPr>
+    </w:lvl>
+  </w:abstractNum>
+  <w:abstractNum w:abstractNumId="1" w15:restartNumberingAfterBreak="0">
+    <w:nsid w:val="2CBF6394"/>
+    <w:multiLevelType w:val="hybridMultilevel"/>
+    <w:tmpl w:val="FF18F190"/>
+    <w:lvl w:ilvl="0" w:tplc="43EC0B54">
+      <w:start w:val="1"/>
+      <w:numFmt w:val="decimal"/>
+      <w:lvlText w:val="%1."/>
+      <w:lvlJc w:val="left"/>
+      <w:pPr>
+        <w:ind w:left="720" w:hanging="360"/>
+      </w:pPr>
+      <w:rPr>
+        <w:rFonts w:hint="default"/>
+      </w:rPr>
+    </w:lvl>
+    <w:lvl w:ilvl="1" w:tplc="04090019" w:tentative="1">
+      <w:start w:val="1"/>
+      <w:numFmt w:val="lowerLetter"/>
+      <w:lvlText w:val="%2)"/>
+      <w:lvlJc w:val="left"/>
+      <w:pPr>
+        <w:ind w:left="1200" w:hanging="420"/>
+      </w:pPr>
+    </w:lvl>
+    <w:lvl w:ilvl="2" w:tplc="0409001B" w:tentative="1">
+      <w:start w:val="1"/>
+      <w:numFmt w:val="lowerRoman"/>
+      <w:lvlText w:val="%3."/>
+      <w:lvlJc w:val="right"/>
+      <w:pPr>
+        <w:ind w:left="1620" w:hanging="420"/>
+      </w:pPr>
+    </w:lvl>
+    <w:lvl w:ilvl="3" w:tplc="0409000F" w:tentative="1">
+      <w:start w:val="1"/>
+      <w:numFmt w:val="decimal"/>
+      <w:lvlText w:val="%4."/>
+      <w:lvlJc w:val="left"/>
+      <w:pPr>
+        <w:ind w:left="2040" w:hanging="420"/>
+      </w:pPr>
+    </w:lvl>
+    <w:lvl w:ilvl="4" w:tplc="04090019" w:tentative="1">
+      <w:start w:val="1"/>
+      <w:numFmt w:val="lowerLetter"/>
+      <w:lvlText w:val="%5)"/>
+      <w:lvlJc w:val="left"/>
+      <w:pPr>
+        <w:ind w:left="2460" w:hanging="420"/>
+      </w:pPr>
+    </w:lvl>
+    <w:lvl w:ilvl="5" w:tplc="0409001B" w:tentative="1">
+      <w:start w:val="1"/>
+      <w:numFmt w:val="lowerRoman"/>
+      <w:lvlText w:val="%6."/>
+      <w:lvlJc w:val="right"/>
+      <w:pPr>
+        <w:ind w:left="2880" w:hanging="420"/>
+      </w:pPr>
+    </w:lvl>
+    <w:lvl w:ilvl="6" w:tplc="0409000F" w:tentative="1">
+      <w:start w:val="1"/>
+      <w:numFmt w:val="decimal"/>
+      <w:lvlText w:val="%7."/>
+      <w:lvlJc w:val="left"/>
+      <w:pPr>
+        <w:ind w:left="3300" w:hanging="420"/>
+      </w:pPr>
+    </w:lvl>
+    <w:lvl w:ilvl="7" w:tplc="04090019" w:tentative="1">
+      <w:start w:val="1"/>
+      <w:numFmt w:val="lowerLetter"/>
+      <w:lvlText w:val="%8)"/>
+      <w:lvlJc w:val="left"/>
+      <w:pPr>
+        <w:ind w:left="3720" w:hanging="420"/>
+      </w:pPr>
+    </w:lvl>
+    <w:lvl w:ilvl="8" w:tplc="0409001B" w:tentative="1">
+      <w:start w:val="1"/>
+      <w:numFmt w:val="lowerRoman"/>
+      <w:lvlText w:val="%9."/>
+      <w:lvlJc w:val="right"/>
+      <w:pPr>
+        <w:ind w:left="4140" w:hanging="420"/>
+      </w:pPr>
+    </w:lvl>
+  </w:abstractNum>
+  <w:abstractNum w:abstractNumId="2" w15:restartNumberingAfterBreak="0">
     <w:nsid w:val="381B1508"/>
     <w:multiLevelType w:val="hybridMultilevel"/>
     <w:tmpl w:val="36A22D6C"/>
@@ -1489,7 +1535,7 @@
       </w:pPr>
     </w:lvl>
   </w:abstractNum>
-  <w:abstractNum w:abstractNumId="1" w15:restartNumberingAfterBreak="0">
+  <w:abstractNum w:abstractNumId="3" w15:restartNumberingAfterBreak="0">
     <w:nsid w:val="42F56AE9"/>
     <w:multiLevelType w:val="hybridMultilevel"/>
     <w:tmpl w:val="81D2F190"/>
@@ -1578,7 +1624,7 @@
       </w:pPr>
     </w:lvl>
   </w:abstractNum>
-  <w:abstractNum w:abstractNumId="2" w15:restartNumberingAfterBreak="0">
+  <w:abstractNum w:abstractNumId="4" w15:restartNumberingAfterBreak="0">
     <w:nsid w:val="4BB80485"/>
     <w:multiLevelType w:val="hybridMultilevel"/>
     <w:tmpl w:val="1D8CF8F2"/>
@@ -1667,7 +1713,7 @@
       </w:pPr>
     </w:lvl>
   </w:abstractNum>
-  <w:abstractNum w:abstractNumId="3" w15:restartNumberingAfterBreak="0">
+  <w:abstractNum w:abstractNumId="5" w15:restartNumberingAfterBreak="0">
     <w:nsid w:val="5513758F"/>
     <w:multiLevelType w:val="hybridMultilevel"/>
     <w:tmpl w:val="AA70072C"/>
@@ -1756,7 +1802,7 @@
       </w:pPr>
     </w:lvl>
   </w:abstractNum>
-  <w:abstractNum w:abstractNumId="4" w15:restartNumberingAfterBreak="0">
+  <w:abstractNum w:abstractNumId="6" w15:restartNumberingAfterBreak="0">
     <w:nsid w:val="5FD237A6"/>
     <w:multiLevelType w:val="hybridMultilevel"/>
     <w:tmpl w:val="A126C55C"/>
@@ -1845,7 +1891,7 @@
       </w:pPr>
     </w:lvl>
   </w:abstractNum>
-  <w:abstractNum w:abstractNumId="5" w15:restartNumberingAfterBreak="0">
+  <w:abstractNum w:abstractNumId="7" w15:restartNumberingAfterBreak="0">
     <w:nsid w:val="79F50C6D"/>
     <w:multiLevelType w:val="hybridMultilevel"/>
     <w:tmpl w:val="50C4FE72"/>
@@ -1934,7 +1980,7 @@
       </w:pPr>
     </w:lvl>
   </w:abstractNum>
-  <w:abstractNum w:abstractNumId="6" w15:restartNumberingAfterBreak="0">
+  <w:abstractNum w:abstractNumId="8" w15:restartNumberingAfterBreak="0">
     <w:nsid w:val="7DAF7B8D"/>
     <w:multiLevelType w:val="hybridMultilevel"/>
     <w:tmpl w:val="91B098A0"/>
@@ -2024,24 +2070,30 @@
     </w:lvl>
   </w:abstractNum>
   <w:num w:numId="1">
+    <w:abstractNumId w:val="7"/>
+  </w:num>
+  <w:num w:numId="2">
+    <w:abstractNumId w:val="8"/>
+  </w:num>
+  <w:num w:numId="3">
+    <w:abstractNumId w:val="4"/>
+  </w:num>
+  <w:num w:numId="4">
+    <w:abstractNumId w:val="6"/>
+  </w:num>
+  <w:num w:numId="5">
     <w:abstractNumId w:val="5"/>
   </w:num>
-  <w:num w:numId="2">
-    <w:abstractNumId w:val="6"/>
+  <w:num w:numId="6">
+    <w:abstractNumId w:val="3"/>
   </w:num>
-  <w:num w:numId="3">
+  <w:num w:numId="7">
     <w:abstractNumId w:val="2"/>
   </w:num>
-  <w:num w:numId="4">
-    <w:abstractNumId w:val="4"/>
-  </w:num>
-  <w:num w:numId="5">
-    <w:abstractNumId w:val="3"/>
-  </w:num>
-  <w:num w:numId="6">
+  <w:num w:numId="8">
     <w:abstractNumId w:val="1"/>
   </w:num>
-  <w:num w:numId="7">
+  <w:num w:numId="9">
     <w:abstractNumId w:val="0"/>
   </w:num>
 </w:numbering>

</xml_diff>